<commit_message>
added Light and Shadows
</commit_message>
<xml_diff>
--- a/doc/protocol.docx
+++ b/doc/protocol.docx
@@ -1,6 +1,6 @@
 
 <file path=word/document.xml><?xml version="1.0" encoding="utf-8"?>
-<w:document xmlns:wpc="http://schemas.microsoft.com/office/word/2010/wordprocessingCanvas" xmlns:mc="http://schemas.openxmlformats.org/markup-compatibility/2006" xmlns:o="urn:schemas-microsoft-com:office:office" xmlns:r="http://schemas.openxmlformats.org/officeDocument/2006/relationships" xmlns:m="http://schemas.openxmlformats.org/officeDocument/2006/math" xmlns:v="urn:schemas-microsoft-com:vml" xmlns:wp14="http://schemas.microsoft.com/office/word/2010/wordprocessingDrawing" xmlns:wp="http://schemas.openxmlformats.org/drawingml/2006/wordprocessingDrawing" xmlns:w10="urn:schemas-microsoft-com:office:word" xmlns:w="http://schemas.openxmlformats.org/wordprocessingml/2006/main" xmlns:w14="http://schemas.microsoft.com/office/word/2010/wordml" xmlns:w15="http://schemas.microsoft.com/office/word/2012/wordml" xmlns:wpg="http://schemas.microsoft.com/office/word/2010/wordprocessingGroup" xmlns:wpi="http://schemas.microsoft.com/office/word/2010/wordprocessingInk" xmlns:wne="http://schemas.microsoft.com/office/word/2006/wordml" xmlns:wps="http://schemas.microsoft.com/office/word/2010/wordprocessingShape" mc:Ignorable="w14 w15 wp14">
+<w:document xmlns:wpc="http://schemas.microsoft.com/office/word/2010/wordprocessingCanvas" xmlns:cx="http://schemas.microsoft.com/office/drawing/2014/chartex" xmlns:cx1="http://schemas.microsoft.com/office/drawing/2015/9/8/chartex" xmlns:mc="http://schemas.openxmlformats.org/markup-compatibility/2006" xmlns:o="urn:schemas-microsoft-com:office:office" xmlns:r="http://schemas.openxmlformats.org/officeDocument/2006/relationships" xmlns:m="http://schemas.openxmlformats.org/officeDocument/2006/math" xmlns:v="urn:schemas-microsoft-com:vml" xmlns:wp14="http://schemas.microsoft.com/office/word/2010/wordprocessingDrawing" xmlns:wp="http://schemas.openxmlformats.org/drawingml/2006/wordprocessingDrawing" xmlns:w10="urn:schemas-microsoft-com:office:word" xmlns:w="http://schemas.openxmlformats.org/wordprocessingml/2006/main" xmlns:w14="http://schemas.microsoft.com/office/word/2010/wordml" xmlns:w15="http://schemas.microsoft.com/office/word/2012/wordml" xmlns:w16se="http://schemas.microsoft.com/office/word/2015/wordml/symex" xmlns:wpg="http://schemas.microsoft.com/office/word/2010/wordprocessingGroup" xmlns:wpi="http://schemas.microsoft.com/office/word/2010/wordprocessingInk" xmlns:wne="http://schemas.microsoft.com/office/word/2006/wordml" xmlns:wps="http://schemas.microsoft.com/office/word/2010/wordprocessingShape" mc:Ignorable="w14 w15 w16se wp14">
   <w:body>
     <w:sdt>
       <w:sdtPr>
@@ -20,7 +20,7 @@
           <w:r>
             <w:rPr>
               <w:noProof/>
-              <w:lang w:eastAsia="de-AT"/>
+              <w:lang w:val="en-US"/>
             </w:rPr>
             <mc:AlternateContent>
               <mc:Choice Requires="wpg">
@@ -270,7 +270,7 @@
                   </wp:anchor>
                 </w:drawing>
               </mc:Choice>
-              <mc:Fallback xmlns:cx="http://schemas.microsoft.com/office/drawing/2014/chartex" xmlns:cx1="http://schemas.microsoft.com/office/drawing/2015/9/8/chartex" xmlns:w16se="http://schemas.microsoft.com/office/word/2015/wordml/symex">
+              <mc:Fallback>
                 <w:pict>
                   <v:group w14:anchorId="7E85284D" id="Gruppe 149" o:spid="_x0000_s1026" style="position:absolute;margin-left:0;margin-top:0;width:8in;height:95.7pt;z-index:251662336;mso-width-percent:941;mso-height-percent:121;mso-top-percent:23;mso-position-horizontal:center;mso-position-horizontal-relative:page;mso-position-vertical-relative:page;mso-width-percent:941;mso-height-percent:121;mso-top-percent:23" coordorigin="" coordsize="73152,12161" o:gfxdata="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">
                     <v:shape id="Rechteck 51" o:spid="_x0000_s1027" style="position:absolute;width:73152;height:11303;visibility:visible;mso-wrap-style:square;v-text-anchor:middle" coordsize="7312660,1129665" o:gfxdata="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" path="m,l7312660,r,1129665l3619500,733425,,1091565,,xe" fillcolor="#5b9bd5 [3204]" stroked="f" strokeweight="1pt">
@@ -289,7 +289,7 @@
           <w:r>
             <w:rPr>
               <w:noProof/>
-              <w:lang w:eastAsia="de-AT"/>
+              <w:lang w:val="en-US"/>
             </w:rPr>
             <mc:AlternateContent>
               <mc:Choice Requires="wps">
@@ -546,7 +546,7 @@
           <w:r>
             <w:rPr>
               <w:noProof/>
-              <w:lang w:eastAsia="de-AT"/>
+              <w:lang w:val="en-US"/>
             </w:rPr>
             <mc:AlternateContent>
               <mc:Choice Requires="wps">
@@ -665,7 +665,7 @@
           <w:r>
             <w:rPr>
               <w:noProof/>
-              <w:lang w:eastAsia="de-AT"/>
+              <w:lang w:val="en-US"/>
             </w:rPr>
             <mc:AlternateContent>
               <mc:Choice Requires="wps">
@@ -988,7 +988,7 @@
             <w:rPr>
               <w:rFonts w:eastAsiaTheme="minorEastAsia"/>
               <w:noProof/>
-              <w:lang w:eastAsia="de-AT"/>
+              <w:lang w:val="en-US"/>
             </w:rPr>
           </w:pPr>
           <w:r>
@@ -1000,7 +1000,7 @@
           <w:r>
             <w:fldChar w:fldCharType="separate"/>
           </w:r>
-          <w:hyperlink w:anchor="_Toc437362017" w:history="1">
+          <w:hyperlink w:anchor="_Toc437381561" w:history="1">
             <w:r>
               <w:rPr>
                 <w:rStyle w:val="Hyperlink"/>
@@ -1014,7 +1014,7 @@
               <w:rPr>
                 <w:rFonts w:eastAsiaTheme="minorEastAsia"/>
                 <w:noProof/>
-                <w:lang w:eastAsia="de-AT"/>
+                <w:lang w:val="en-US"/>
               </w:rPr>
               <w:tab/>
             </w:r>
@@ -1046,7 +1046,7 @@
                 <w:noProof/>
                 <w:webHidden/>
               </w:rPr>
-              <w:instrText xml:space="preserve"> PAGEREF _Toc437362017 \h </w:instrText>
+              <w:instrText xml:space="preserve"> PAGEREF _Toc437381561 \h </w:instrText>
             </w:r>
             <w:r>
               <w:rPr>
@@ -1066,7 +1066,7 @@
                 <w:noProof/>
                 <w:webHidden/>
               </w:rPr>
-              <w:t>2</w:t>
+              <w:t>4</w:t>
             </w:r>
             <w:r>
               <w:rPr>
@@ -1087,10 +1087,10 @@
             <w:rPr>
               <w:rFonts w:eastAsiaTheme="minorEastAsia"/>
               <w:noProof/>
-              <w:lang w:eastAsia="de-AT"/>
+              <w:lang w:val="en-US"/>
             </w:rPr>
           </w:pPr>
-          <w:hyperlink w:anchor="_Toc437362018" w:history="1">
+          <w:hyperlink w:anchor="_Toc437381562" w:history="1">
             <w:r>
               <w:rPr>
                 <w:rStyle w:val="Hyperlink"/>
@@ -1104,7 +1104,7 @@
               <w:rPr>
                 <w:rFonts w:eastAsiaTheme="minorEastAsia"/>
                 <w:noProof/>
-                <w:lang w:eastAsia="de-AT"/>
+                <w:lang w:val="en-US"/>
               </w:rPr>
               <w:tab/>
             </w:r>
@@ -1136,7 +1136,7 @@
                 <w:noProof/>
                 <w:webHidden/>
               </w:rPr>
-              <w:instrText xml:space="preserve"> PAGEREF _Toc437362018 \h </w:instrText>
+              <w:instrText xml:space="preserve"> PAGEREF _Toc437381562 \h </w:instrText>
             </w:r>
             <w:r>
               <w:rPr>
@@ -1156,7 +1156,7 @@
                 <w:noProof/>
                 <w:webHidden/>
               </w:rPr>
-              <w:t>2</w:t>
+              <w:t>4</w:t>
             </w:r>
             <w:r>
               <w:rPr>
@@ -1177,10 +1177,10 @@
             <w:rPr>
               <w:rFonts w:eastAsiaTheme="minorEastAsia"/>
               <w:noProof/>
-              <w:lang w:eastAsia="de-AT"/>
+              <w:lang w:val="en-US"/>
             </w:rPr>
           </w:pPr>
-          <w:hyperlink w:anchor="_Toc437362019" w:history="1">
+          <w:hyperlink w:anchor="_Toc437381563" w:history="1">
             <w:r>
               <w:rPr>
                 <w:rStyle w:val="Hyperlink"/>
@@ -1194,7 +1194,7 @@
               <w:rPr>
                 <w:rFonts w:eastAsiaTheme="minorEastAsia"/>
                 <w:noProof/>
-                <w:lang w:eastAsia="de-AT"/>
+                <w:lang w:val="en-US"/>
               </w:rPr>
               <w:tab/>
             </w:r>
@@ -1226,7 +1226,7 @@
                 <w:noProof/>
                 <w:webHidden/>
               </w:rPr>
-              <w:instrText xml:space="preserve"> PAGEREF _Toc437362019 \h </w:instrText>
+              <w:instrText xml:space="preserve"> PAGEREF _Toc437381563 \h </w:instrText>
             </w:r>
             <w:r>
               <w:rPr>
@@ -1246,7 +1246,7 @@
                 <w:noProof/>
                 <w:webHidden/>
               </w:rPr>
-              <w:t>2</w:t>
+              <w:t>4</w:t>
             </w:r>
             <w:r>
               <w:rPr>
@@ -1267,10 +1267,10 @@
             <w:rPr>
               <w:rFonts w:eastAsiaTheme="minorEastAsia"/>
               <w:noProof/>
-              <w:lang w:eastAsia="de-AT"/>
+              <w:lang w:val="en-US"/>
             </w:rPr>
           </w:pPr>
-          <w:hyperlink w:anchor="_Toc437362020" w:history="1">
+          <w:hyperlink w:anchor="_Toc437381564" w:history="1">
             <w:r>
               <w:rPr>
                 <w:rStyle w:val="Hyperlink"/>
@@ -1284,7 +1284,7 @@
               <w:rPr>
                 <w:rFonts w:eastAsiaTheme="minorEastAsia"/>
                 <w:noProof/>
-                <w:lang w:eastAsia="de-AT"/>
+                <w:lang w:val="en-US"/>
               </w:rPr>
               <w:tab/>
             </w:r>
@@ -1316,7 +1316,7 @@
                 <w:noProof/>
                 <w:webHidden/>
               </w:rPr>
-              <w:instrText xml:space="preserve"> PAGEREF _Toc437362020 \h </w:instrText>
+              <w:instrText xml:space="preserve"> PAGEREF _Toc437381564 \h </w:instrText>
             </w:r>
             <w:r>
               <w:rPr>
@@ -1336,7 +1336,7 @@
                 <w:noProof/>
                 <w:webHidden/>
               </w:rPr>
-              <w:t>2</w:t>
+              <w:t>4</w:t>
             </w:r>
             <w:r>
               <w:rPr>
@@ -1357,10 +1357,10 @@
             <w:rPr>
               <w:rFonts w:eastAsiaTheme="minorEastAsia"/>
               <w:noProof/>
-              <w:lang w:eastAsia="de-AT"/>
+              <w:lang w:val="en-US"/>
             </w:rPr>
           </w:pPr>
-          <w:hyperlink w:anchor="_Toc437362021" w:history="1">
+          <w:hyperlink w:anchor="_Toc437381565" w:history="1">
             <w:r>
               <w:rPr>
                 <w:rStyle w:val="Hyperlink"/>
@@ -1374,7 +1374,7 @@
               <w:rPr>
                 <w:rFonts w:eastAsiaTheme="minorEastAsia"/>
                 <w:noProof/>
-                <w:lang w:eastAsia="de-AT"/>
+                <w:lang w:val="en-US"/>
               </w:rPr>
               <w:tab/>
             </w:r>
@@ -1406,7 +1406,7 @@
                 <w:noProof/>
                 <w:webHidden/>
               </w:rPr>
-              <w:instrText xml:space="preserve"> PAGEREF _Toc437362021 \h </w:instrText>
+              <w:instrText xml:space="preserve"> PAGEREF _Toc437381565 \h </w:instrText>
             </w:r>
             <w:r>
               <w:rPr>
@@ -1426,7 +1426,7 @@
                 <w:noProof/>
                 <w:webHidden/>
               </w:rPr>
-              <w:t>3</w:t>
+              <w:t>5</w:t>
             </w:r>
             <w:r>
               <w:rPr>
@@ -1447,10 +1447,10 @@
             <w:rPr>
               <w:rFonts w:eastAsiaTheme="minorEastAsia"/>
               <w:noProof/>
-              <w:lang w:eastAsia="de-AT"/>
+              <w:lang w:val="en-US"/>
             </w:rPr>
           </w:pPr>
-          <w:hyperlink w:anchor="_Toc437362022" w:history="1">
+          <w:hyperlink w:anchor="_Toc437381566" w:history="1">
             <w:r>
               <w:rPr>
                 <w:rStyle w:val="Hyperlink"/>
@@ -1464,7 +1464,7 @@
               <w:rPr>
                 <w:rFonts w:eastAsiaTheme="minorEastAsia"/>
                 <w:noProof/>
-                <w:lang w:eastAsia="de-AT"/>
+                <w:lang w:val="en-US"/>
               </w:rPr>
               <w:tab/>
             </w:r>
@@ -1496,7 +1496,7 @@
                 <w:noProof/>
                 <w:webHidden/>
               </w:rPr>
-              <w:instrText xml:space="preserve"> PAGEREF _Toc437362022 \h </w:instrText>
+              <w:instrText xml:space="preserve"> PAGEREF _Toc437381566 \h </w:instrText>
             </w:r>
             <w:r>
               <w:rPr>
@@ -1516,7 +1516,7 @@
                 <w:noProof/>
                 <w:webHidden/>
               </w:rPr>
-              <w:t>3</w:t>
+              <w:t>5</w:t>
             </w:r>
             <w:r>
               <w:rPr>
@@ -1537,10 +1537,10 @@
             <w:rPr>
               <w:rFonts w:eastAsiaTheme="minorEastAsia"/>
               <w:noProof/>
-              <w:lang w:eastAsia="de-AT"/>
+              <w:lang w:val="en-US"/>
             </w:rPr>
           </w:pPr>
-          <w:hyperlink w:anchor="_Toc437362023" w:history="1">
+          <w:hyperlink w:anchor="_Toc437381567" w:history="1">
             <w:r>
               <w:rPr>
                 <w:rStyle w:val="Hyperlink"/>
@@ -1554,7 +1554,7 @@
               <w:rPr>
                 <w:rFonts w:eastAsiaTheme="minorEastAsia"/>
                 <w:noProof/>
-                <w:lang w:eastAsia="de-AT"/>
+                <w:lang w:val="en-US"/>
               </w:rPr>
               <w:tab/>
             </w:r>
@@ -1586,7 +1586,7 @@
                 <w:noProof/>
                 <w:webHidden/>
               </w:rPr>
-              <w:instrText xml:space="preserve"> PAGEREF _Toc437362023 \h </w:instrText>
+              <w:instrText xml:space="preserve"> PAGEREF _Toc437381567 \h </w:instrText>
             </w:r>
             <w:r>
               <w:rPr>
@@ -1606,7 +1606,7 @@
                 <w:noProof/>
                 <w:webHidden/>
               </w:rPr>
-              <w:t>3</w:t>
+              <w:t>5</w:t>
             </w:r>
             <w:r>
               <w:rPr>
@@ -1627,10 +1627,10 @@
             <w:rPr>
               <w:rFonts w:eastAsiaTheme="minorEastAsia"/>
               <w:noProof/>
-              <w:lang w:eastAsia="de-AT"/>
+              <w:lang w:val="en-US"/>
             </w:rPr>
           </w:pPr>
-          <w:hyperlink w:anchor="_Toc437362024" w:history="1">
+          <w:hyperlink w:anchor="_Toc437381568" w:history="1">
             <w:r>
               <w:rPr>
                 <w:rStyle w:val="Hyperlink"/>
@@ -1644,7 +1644,7 @@
               <w:rPr>
                 <w:rFonts w:eastAsiaTheme="minorEastAsia"/>
                 <w:noProof/>
-                <w:lang w:eastAsia="de-AT"/>
+                <w:lang w:val="en-US"/>
               </w:rPr>
               <w:tab/>
             </w:r>
@@ -1676,7 +1676,7 @@
                 <w:noProof/>
                 <w:webHidden/>
               </w:rPr>
-              <w:instrText xml:space="preserve"> PAGEREF _Toc437362024 \h </w:instrText>
+              <w:instrText xml:space="preserve"> PAGEREF _Toc437381568 \h </w:instrText>
             </w:r>
             <w:r>
               <w:rPr>
@@ -1696,7 +1696,7 @@
                 <w:noProof/>
                 <w:webHidden/>
               </w:rPr>
-              <w:t>3</w:t>
+              <w:t>5</w:t>
             </w:r>
             <w:r>
               <w:rPr>
@@ -1717,10 +1717,10 @@
             <w:rPr>
               <w:rFonts w:eastAsiaTheme="minorEastAsia"/>
               <w:noProof/>
-              <w:lang w:eastAsia="de-AT"/>
+              <w:lang w:val="en-US"/>
             </w:rPr>
           </w:pPr>
-          <w:hyperlink w:anchor="_Toc437362025" w:history="1">
+          <w:hyperlink w:anchor="_Toc437381569" w:history="1">
             <w:r>
               <w:rPr>
                 <w:rStyle w:val="Hyperlink"/>
@@ -1734,7 +1734,7 @@
               <w:rPr>
                 <w:rFonts w:eastAsiaTheme="minorEastAsia"/>
                 <w:noProof/>
-                <w:lang w:eastAsia="de-AT"/>
+                <w:lang w:val="en-US"/>
               </w:rPr>
               <w:tab/>
             </w:r>
@@ -1766,7 +1766,7 @@
                 <w:noProof/>
                 <w:webHidden/>
               </w:rPr>
-              <w:instrText xml:space="preserve"> PAGEREF _Toc437362025 \h </w:instrText>
+              <w:instrText xml:space="preserve"> PAGEREF _Toc437381569 \h </w:instrText>
             </w:r>
             <w:r>
               <w:rPr>
@@ -1786,7 +1786,7 @@
                 <w:noProof/>
                 <w:webHidden/>
               </w:rPr>
-              <w:t>3</w:t>
+              <w:t>5</w:t>
             </w:r>
             <w:r>
               <w:rPr>
@@ -1807,10 +1807,10 @@
             <w:rPr>
               <w:rFonts w:eastAsiaTheme="minorEastAsia"/>
               <w:noProof/>
-              <w:lang w:eastAsia="de-AT"/>
+              <w:lang w:val="en-US"/>
             </w:rPr>
           </w:pPr>
-          <w:hyperlink w:anchor="_Toc437362026" w:history="1">
+          <w:hyperlink w:anchor="_Toc437381570" w:history="1">
             <w:r>
               <w:rPr>
                 <w:rStyle w:val="Hyperlink"/>
@@ -1824,7 +1824,7 @@
               <w:rPr>
                 <w:rFonts w:eastAsiaTheme="minorEastAsia"/>
                 <w:noProof/>
-                <w:lang w:eastAsia="de-AT"/>
+                <w:lang w:val="en-US"/>
               </w:rPr>
               <w:tab/>
             </w:r>
@@ -1856,7 +1856,7 @@
                 <w:noProof/>
                 <w:webHidden/>
               </w:rPr>
-              <w:instrText xml:space="preserve"> PAGEREF _Toc437362026 \h </w:instrText>
+              <w:instrText xml:space="preserve"> PAGEREF _Toc437381570 \h </w:instrText>
             </w:r>
             <w:r>
               <w:rPr>
@@ -1876,7 +1876,7 @@
                 <w:noProof/>
                 <w:webHidden/>
               </w:rPr>
-              <w:t>3</w:t>
+              <w:t>5</w:t>
             </w:r>
             <w:r>
               <w:rPr>
@@ -1897,10 +1897,10 @@
             <w:rPr>
               <w:rFonts w:eastAsiaTheme="minorEastAsia"/>
               <w:noProof/>
-              <w:lang w:eastAsia="de-AT"/>
+              <w:lang w:val="en-US"/>
             </w:rPr>
           </w:pPr>
-          <w:hyperlink w:anchor="_Toc437362027" w:history="1">
+          <w:hyperlink w:anchor="_Toc437381571" w:history="1">
             <w:r>
               <w:rPr>
                 <w:rStyle w:val="Hyperlink"/>
@@ -1914,7 +1914,7 @@
               <w:rPr>
                 <w:rFonts w:eastAsiaTheme="minorEastAsia"/>
                 <w:noProof/>
-                <w:lang w:eastAsia="de-AT"/>
+                <w:lang w:val="en-US"/>
               </w:rPr>
               <w:tab/>
             </w:r>
@@ -1946,7 +1946,7 @@
                 <w:noProof/>
                 <w:webHidden/>
               </w:rPr>
-              <w:instrText xml:space="preserve"> PAGEREF _Toc437362027 \h </w:instrText>
+              <w:instrText xml:space="preserve"> PAGEREF _Toc437381571 \h </w:instrText>
             </w:r>
             <w:r>
               <w:rPr>
@@ -1966,7 +1966,7 @@
                 <w:noProof/>
                 <w:webHidden/>
               </w:rPr>
-              <w:t>4</w:t>
+              <w:t>6</w:t>
             </w:r>
             <w:r>
               <w:rPr>
@@ -1987,10 +1987,10 @@
             <w:rPr>
               <w:rFonts w:eastAsiaTheme="minorEastAsia"/>
               <w:noProof/>
-              <w:lang w:eastAsia="de-AT"/>
+              <w:lang w:val="en-US"/>
             </w:rPr>
           </w:pPr>
-          <w:hyperlink w:anchor="_Toc437362028" w:history="1">
+          <w:hyperlink w:anchor="_Toc437381572" w:history="1">
             <w:r>
               <w:rPr>
                 <w:rStyle w:val="Hyperlink"/>
@@ -2004,7 +2004,7 @@
               <w:rPr>
                 <w:rFonts w:eastAsiaTheme="minorEastAsia"/>
                 <w:noProof/>
-                <w:lang w:eastAsia="de-AT"/>
+                <w:lang w:val="en-US"/>
               </w:rPr>
               <w:tab/>
             </w:r>
@@ -2036,7 +2036,7 @@
                 <w:noProof/>
                 <w:webHidden/>
               </w:rPr>
-              <w:instrText xml:space="preserve"> PAGEREF _Toc437362028 \h </w:instrText>
+              <w:instrText xml:space="preserve"> PAGEREF _Toc437381572 \h </w:instrText>
             </w:r>
             <w:r>
               <w:rPr>
@@ -2056,7 +2056,7 @@
                 <w:noProof/>
                 <w:webHidden/>
               </w:rPr>
-              <w:t>5</w:t>
+              <w:t>7</w:t>
             </w:r>
             <w:r>
               <w:rPr>
@@ -2077,10 +2077,10 @@
             <w:rPr>
               <w:rFonts w:eastAsiaTheme="minorEastAsia"/>
               <w:noProof/>
-              <w:lang w:eastAsia="de-AT"/>
+              <w:lang w:val="en-US"/>
             </w:rPr>
           </w:pPr>
-          <w:hyperlink w:anchor="_Toc437362029" w:history="1">
+          <w:hyperlink w:anchor="_Toc437381573" w:history="1">
             <w:r>
               <w:rPr>
                 <w:rStyle w:val="Hyperlink"/>
@@ -2092,7 +2092,7 @@
               <w:rPr>
                 <w:rFonts w:eastAsiaTheme="minorEastAsia"/>
                 <w:noProof/>
-                <w:lang w:eastAsia="de-AT"/>
+                <w:lang w:val="en-US"/>
               </w:rPr>
               <w:tab/>
             </w:r>
@@ -2124,7 +2124,7 @@
                 <w:noProof/>
                 <w:webHidden/>
               </w:rPr>
-              <w:instrText xml:space="preserve"> PAGEREF _Toc437362029 \h </w:instrText>
+              <w:instrText xml:space="preserve"> PAGEREF _Toc437381573 \h </w:instrText>
             </w:r>
             <w:r>
               <w:rPr>
@@ -2144,7 +2144,7 @@
                 <w:noProof/>
                 <w:webHidden/>
               </w:rPr>
-              <w:t>5</w:t>
+              <w:t>7</w:t>
             </w:r>
             <w:r>
               <w:rPr>
@@ -2165,10 +2165,10 @@
             <w:rPr>
               <w:rFonts w:eastAsiaTheme="minorEastAsia"/>
               <w:noProof/>
-              <w:lang w:eastAsia="de-AT"/>
+              <w:lang w:val="en-US"/>
             </w:rPr>
           </w:pPr>
-          <w:hyperlink w:anchor="_Toc437362030" w:history="1">
+          <w:hyperlink w:anchor="_Toc437381574" w:history="1">
             <w:r>
               <w:rPr>
                 <w:rStyle w:val="Hyperlink"/>
@@ -2182,7 +2182,7 @@
               <w:rPr>
                 <w:rFonts w:eastAsiaTheme="minorEastAsia"/>
                 <w:noProof/>
-                <w:lang w:eastAsia="de-AT"/>
+                <w:lang w:val="en-US"/>
               </w:rPr>
               <w:tab/>
             </w:r>
@@ -2214,7 +2214,7 @@
                 <w:noProof/>
                 <w:webHidden/>
               </w:rPr>
-              <w:instrText xml:space="preserve"> PAGEREF _Toc437362030 \h </w:instrText>
+              <w:instrText xml:space="preserve"> PAGEREF _Toc437381574 \h </w:instrText>
             </w:r>
             <w:r>
               <w:rPr>
@@ -2234,7 +2234,270 @@
                 <w:noProof/>
                 <w:webHidden/>
               </w:rPr>
-              <w:t>5</w:t>
+              <w:t>7</w:t>
+            </w:r>
+            <w:r>
+              <w:rPr>
+                <w:noProof/>
+                <w:webHidden/>
+              </w:rPr>
+              <w:fldChar w:fldCharType="end"/>
+            </w:r>
+          </w:hyperlink>
+        </w:p>
+        <w:p>
+          <w:pPr>
+            <w:pStyle w:val="Verzeichnis2"/>
+            <w:tabs>
+              <w:tab w:val="left" w:pos="880"/>
+              <w:tab w:val="right" w:leader="dot" w:pos="9062"/>
+            </w:tabs>
+            <w:rPr>
+              <w:rFonts w:eastAsiaTheme="minorEastAsia"/>
+              <w:noProof/>
+              <w:lang w:val="en-US"/>
+            </w:rPr>
+          </w:pPr>
+          <w:hyperlink w:anchor="_Toc437381575" w:history="1">
+            <w:r>
+              <w:rPr>
+                <w:rStyle w:val="Hyperlink"/>
+                <w:noProof/>
+              </w:rPr>
+              <w:t>5.3.</w:t>
+            </w:r>
+            <w:r>
+              <w:rPr>
+                <w:rFonts w:eastAsiaTheme="minorEastAsia"/>
+                <w:noProof/>
+                <w:lang w:val="en-US"/>
+              </w:rPr>
+              <w:tab/>
+            </w:r>
+            <w:r>
+              <w:rPr>
+                <w:rStyle w:val="Hyperlink"/>
+                <w:noProof/>
+              </w:rPr>
+              <w:t>Licht</w:t>
+            </w:r>
+            <w:r>
+              <w:rPr>
+                <w:noProof/>
+                <w:webHidden/>
+              </w:rPr>
+              <w:tab/>
+            </w:r>
+            <w:r>
+              <w:rPr>
+                <w:noProof/>
+                <w:webHidden/>
+              </w:rPr>
+              <w:fldChar w:fldCharType="begin"/>
+            </w:r>
+            <w:r>
+              <w:rPr>
+                <w:noProof/>
+                <w:webHidden/>
+              </w:rPr>
+              <w:instrText xml:space="preserve"> PAGEREF _Toc437381575 \h </w:instrText>
+            </w:r>
+            <w:r>
+              <w:rPr>
+                <w:noProof/>
+                <w:webHidden/>
+              </w:rPr>
+            </w:r>
+            <w:r>
+              <w:rPr>
+                <w:noProof/>
+                <w:webHidden/>
+              </w:rPr>
+              <w:fldChar w:fldCharType="separate"/>
+            </w:r>
+            <w:r>
+              <w:rPr>
+                <w:noProof/>
+                <w:webHidden/>
+              </w:rPr>
+              <w:t>8</w:t>
+            </w:r>
+            <w:r>
+              <w:rPr>
+                <w:noProof/>
+                <w:webHidden/>
+              </w:rPr>
+              <w:fldChar w:fldCharType="end"/>
+            </w:r>
+          </w:hyperlink>
+        </w:p>
+        <w:p>
+          <w:pPr>
+            <w:pStyle w:val="Verzeichnis2"/>
+            <w:tabs>
+              <w:tab w:val="left" w:pos="880"/>
+              <w:tab w:val="right" w:leader="dot" w:pos="9062"/>
+            </w:tabs>
+            <w:rPr>
+              <w:rFonts w:eastAsiaTheme="minorEastAsia"/>
+              <w:noProof/>
+              <w:lang w:val="en-US"/>
+            </w:rPr>
+          </w:pPr>
+          <w:hyperlink w:anchor="_Toc437381576" w:history="1">
+            <w:r>
+              <w:rPr>
+                <w:rStyle w:val="Hyperlink"/>
+                <w:rFonts w:cs="Courier New"/>
+                <w:noProof/>
+                <w:lang w:val="de-DE"/>
+              </w:rPr>
+              <w:t>5.4.</w:t>
+            </w:r>
+            <w:r>
+              <w:rPr>
+                <w:rFonts w:eastAsiaTheme="minorEastAsia"/>
+                <w:noProof/>
+                <w:lang w:val="en-US"/>
+              </w:rPr>
+              <w:tab/>
+            </w:r>
+            <w:r>
+              <w:rPr>
+                <w:rStyle w:val="Hyperlink"/>
+                <w:noProof/>
+                <w:lang w:val="de-DE"/>
+              </w:rPr>
+              <w:t>Texturen und Models</w:t>
+            </w:r>
+            <w:r>
+              <w:rPr>
+                <w:noProof/>
+                <w:webHidden/>
+              </w:rPr>
+              <w:tab/>
+            </w:r>
+            <w:r>
+              <w:rPr>
+                <w:noProof/>
+                <w:webHidden/>
+              </w:rPr>
+              <w:fldChar w:fldCharType="begin"/>
+            </w:r>
+            <w:r>
+              <w:rPr>
+                <w:noProof/>
+                <w:webHidden/>
+              </w:rPr>
+              <w:instrText xml:space="preserve"> PAGEREF _Toc437381576 \h </w:instrText>
+            </w:r>
+            <w:r>
+              <w:rPr>
+                <w:noProof/>
+                <w:webHidden/>
+              </w:rPr>
+            </w:r>
+            <w:r>
+              <w:rPr>
+                <w:noProof/>
+                <w:webHidden/>
+              </w:rPr>
+              <w:fldChar w:fldCharType="separate"/>
+            </w:r>
+            <w:r>
+              <w:rPr>
+                <w:noProof/>
+                <w:webHidden/>
+              </w:rPr>
+              <w:t>8</w:t>
+            </w:r>
+            <w:r>
+              <w:rPr>
+                <w:noProof/>
+                <w:webHidden/>
+              </w:rPr>
+              <w:fldChar w:fldCharType="end"/>
+            </w:r>
+          </w:hyperlink>
+        </w:p>
+        <w:p>
+          <w:pPr>
+            <w:pStyle w:val="Verzeichnis2"/>
+            <w:tabs>
+              <w:tab w:val="left" w:pos="880"/>
+              <w:tab w:val="right" w:leader="dot" w:pos="9062"/>
+            </w:tabs>
+            <w:rPr>
+              <w:rFonts w:eastAsiaTheme="minorEastAsia"/>
+              <w:noProof/>
+              <w:lang w:val="en-US"/>
+            </w:rPr>
+          </w:pPr>
+          <w:hyperlink w:anchor="_Toc437381577" w:history="1">
+            <w:r>
+              <w:rPr>
+                <w:rStyle w:val="Hyperlink"/>
+                <w:noProof/>
+                <w:lang w:val="de-DE"/>
+              </w:rPr>
+              <w:t>5.5.</w:t>
+            </w:r>
+            <w:r>
+              <w:rPr>
+                <w:rFonts w:eastAsiaTheme="minorEastAsia"/>
+                <w:noProof/>
+                <w:lang w:val="en-US"/>
+              </w:rPr>
+              <w:tab/>
+            </w:r>
+            <w:r>
+              <w:rPr>
+                <w:rStyle w:val="Hyperlink"/>
+                <w:noProof/>
+                <w:lang w:val="de-DE"/>
+              </w:rPr>
+              <w:t>Geschwindigkeit</w:t>
+            </w:r>
+            <w:r>
+              <w:rPr>
+                <w:noProof/>
+                <w:webHidden/>
+              </w:rPr>
+              <w:tab/>
+            </w:r>
+            <w:r>
+              <w:rPr>
+                <w:noProof/>
+                <w:webHidden/>
+              </w:rPr>
+              <w:fldChar w:fldCharType="begin"/>
+            </w:r>
+            <w:r>
+              <w:rPr>
+                <w:noProof/>
+                <w:webHidden/>
+              </w:rPr>
+              <w:instrText xml:space="preserve"> PAGEREF _Toc437381577 \h </w:instrText>
+            </w:r>
+            <w:r>
+              <w:rPr>
+                <w:noProof/>
+                <w:webHidden/>
+              </w:rPr>
+            </w:r>
+            <w:r>
+              <w:rPr>
+                <w:noProof/>
+                <w:webHidden/>
+              </w:rPr>
+              <w:fldChar w:fldCharType="separate"/>
+            </w:r>
+            <w:r>
+              <w:rPr>
+                <w:noProof/>
+                <w:webHidden/>
+              </w:rPr>
+              <w:t>8</w:t>
             </w:r>
             <w:r>
               <w:rPr>
@@ -2255,10 +2518,10 @@
             <w:rPr>
               <w:rFonts w:eastAsiaTheme="minorEastAsia"/>
               <w:noProof/>
-              <w:lang w:eastAsia="de-AT"/>
+              <w:lang w:val="en-US"/>
             </w:rPr>
           </w:pPr>
-          <w:hyperlink w:anchor="_Toc437362031" w:history="1">
+          <w:hyperlink w:anchor="_Toc437381578" w:history="1">
             <w:r>
               <w:rPr>
                 <w:rStyle w:val="Hyperlink"/>
@@ -2272,7 +2535,7 @@
               <w:rPr>
                 <w:rFonts w:eastAsiaTheme="minorEastAsia"/>
                 <w:noProof/>
-                <w:lang w:eastAsia="de-AT"/>
+                <w:lang w:val="en-US"/>
               </w:rPr>
               <w:tab/>
             </w:r>
@@ -2304,7 +2567,7 @@
                 <w:noProof/>
                 <w:webHidden/>
               </w:rPr>
-              <w:instrText xml:space="preserve"> PAGEREF _Toc437362031 \h </w:instrText>
+              <w:instrText xml:space="preserve"> PAGEREF _Toc437381578 \h </w:instrText>
             </w:r>
             <w:r>
               <w:rPr>
@@ -2324,7 +2587,7 @@
                 <w:noProof/>
                 <w:webHidden/>
               </w:rPr>
-              <w:t>6</w:t>
+              <w:t>9</w:t>
             </w:r>
             <w:r>
               <w:rPr>
@@ -2345,10 +2608,10 @@
             <w:rPr>
               <w:rFonts w:eastAsiaTheme="minorEastAsia"/>
               <w:noProof/>
-              <w:lang w:eastAsia="de-AT"/>
+              <w:lang w:val="en-US"/>
             </w:rPr>
           </w:pPr>
-          <w:hyperlink w:anchor="_Toc437362032" w:history="1">
+          <w:hyperlink w:anchor="_Toc437381579" w:history="1">
             <w:r>
               <w:rPr>
                 <w:rStyle w:val="Hyperlink"/>
@@ -2362,7 +2625,7 @@
               <w:rPr>
                 <w:rFonts w:eastAsiaTheme="minorEastAsia"/>
                 <w:noProof/>
-                <w:lang w:eastAsia="de-AT"/>
+                <w:lang w:val="en-US"/>
               </w:rPr>
               <w:tab/>
             </w:r>
@@ -2394,7 +2657,7 @@
                 <w:noProof/>
                 <w:webHidden/>
               </w:rPr>
-              <w:instrText xml:space="preserve"> PAGEREF _Toc437362032 \h </w:instrText>
+              <w:instrText xml:space="preserve"> PAGEREF _Toc437381579 \h </w:instrText>
             </w:r>
             <w:r>
               <w:rPr>
@@ -2414,7 +2677,7 @@
                 <w:noProof/>
                 <w:webHidden/>
               </w:rPr>
-              <w:t>6</w:t>
+              <w:t>9</w:t>
             </w:r>
             <w:r>
               <w:rPr>
@@ -2435,10 +2698,10 @@
             <w:rPr>
               <w:rFonts w:eastAsiaTheme="minorEastAsia"/>
               <w:noProof/>
-              <w:lang w:eastAsia="de-AT"/>
+              <w:lang w:val="en-US"/>
             </w:rPr>
           </w:pPr>
-          <w:hyperlink w:anchor="_Toc437362033" w:history="1">
+          <w:hyperlink w:anchor="_Toc437381580" w:history="1">
             <w:r>
               <w:rPr>
                 <w:rStyle w:val="Hyperlink"/>
@@ -2452,7 +2715,7 @@
               <w:rPr>
                 <w:rFonts w:eastAsiaTheme="minorEastAsia"/>
                 <w:noProof/>
-                <w:lang w:eastAsia="de-AT"/>
+                <w:lang w:val="en-US"/>
               </w:rPr>
               <w:tab/>
             </w:r>
@@ -2484,7 +2747,7 @@
                 <w:noProof/>
                 <w:webHidden/>
               </w:rPr>
-              <w:instrText xml:space="preserve"> PAGEREF _Toc437362033 \h </w:instrText>
+              <w:instrText xml:space="preserve"> PAGEREF _Toc437381580 \h </w:instrText>
             </w:r>
             <w:r>
               <w:rPr>
@@ -2504,7 +2767,7 @@
                 <w:noProof/>
                 <w:webHidden/>
               </w:rPr>
-              <w:t>7</w:t>
+              <w:t>10</w:t>
             </w:r>
             <w:r>
               <w:rPr>
@@ -2525,10 +2788,10 @@
             <w:rPr>
               <w:rFonts w:eastAsiaTheme="minorEastAsia"/>
               <w:noProof/>
-              <w:lang w:eastAsia="de-AT"/>
+              <w:lang w:val="en-US"/>
             </w:rPr>
           </w:pPr>
-          <w:hyperlink w:anchor="_Toc437362034" w:history="1">
+          <w:hyperlink w:anchor="_Toc437381581" w:history="1">
             <w:r>
               <w:rPr>
                 <w:rStyle w:val="Hyperlink"/>
@@ -2542,7 +2805,7 @@
               <w:rPr>
                 <w:rFonts w:eastAsiaTheme="minorEastAsia"/>
                 <w:noProof/>
-                <w:lang w:eastAsia="de-AT"/>
+                <w:lang w:val="en-US"/>
               </w:rPr>
               <w:tab/>
             </w:r>
@@ -2574,7 +2837,7 @@
                 <w:noProof/>
                 <w:webHidden/>
               </w:rPr>
-              <w:instrText xml:space="preserve"> PAGEREF _Toc437362034 \h </w:instrText>
+              <w:instrText xml:space="preserve"> PAGEREF _Toc437381581 \h </w:instrText>
             </w:r>
             <w:r>
               <w:rPr>
@@ -2594,7 +2857,7 @@
                 <w:noProof/>
                 <w:webHidden/>
               </w:rPr>
-              <w:t>7</w:t>
+              <w:t>10</w:t>
             </w:r>
             <w:r>
               <w:rPr>
@@ -2615,10 +2878,10 @@
             <w:rPr>
               <w:rFonts w:eastAsiaTheme="minorEastAsia"/>
               <w:noProof/>
-              <w:lang w:eastAsia="de-AT"/>
+              <w:lang w:val="en-US"/>
             </w:rPr>
           </w:pPr>
-          <w:hyperlink w:anchor="_Toc437362035" w:history="1">
+          <w:hyperlink w:anchor="_Toc437381582" w:history="1">
             <w:r>
               <w:rPr>
                 <w:rStyle w:val="Hyperlink"/>
@@ -2632,7 +2895,7 @@
               <w:rPr>
                 <w:rFonts w:eastAsiaTheme="minorEastAsia"/>
                 <w:noProof/>
-                <w:lang w:eastAsia="de-AT"/>
+                <w:lang w:val="en-US"/>
               </w:rPr>
               <w:tab/>
             </w:r>
@@ -2664,7 +2927,7 @@
                 <w:noProof/>
                 <w:webHidden/>
               </w:rPr>
-              <w:instrText xml:space="preserve"> PAGEREF _Toc437362035 \h </w:instrText>
+              <w:instrText xml:space="preserve"> PAGEREF _Toc437381582 \h </w:instrText>
             </w:r>
             <w:r>
               <w:rPr>
@@ -2684,7 +2947,70 @@
                 <w:noProof/>
                 <w:webHidden/>
               </w:rPr>
-              <w:t>8</w:t>
+              <w:t>11</w:t>
+            </w:r>
+            <w:r>
+              <w:rPr>
+                <w:noProof/>
+                <w:webHidden/>
+              </w:rPr>
+              <w:fldChar w:fldCharType="end"/>
+            </w:r>
+          </w:hyperlink>
+        </w:p>
+        <w:p>
+          <w:pPr>
+            <w:pStyle w:val="Verzeichnis2"/>
+            <w:tabs>
+              <w:tab w:val="right" w:leader="dot" w:pos="9062"/>
+            </w:tabs>
+            <w:rPr>
+              <w:rFonts w:eastAsiaTheme="minorEastAsia"/>
+              <w:noProof/>
+              <w:lang w:val="en-US"/>
+            </w:rPr>
+          </w:pPr>
+          <w:hyperlink w:anchor="_Toc437381583" w:history="1">
+            <w:r>
+              <w:rPr>
+                <w:noProof/>
+                <w:webHidden/>
+              </w:rPr>
+              <w:tab/>
+            </w:r>
+            <w:r>
+              <w:rPr>
+                <w:noProof/>
+                <w:webHidden/>
+              </w:rPr>
+              <w:fldChar w:fldCharType="begin"/>
+            </w:r>
+            <w:r>
+              <w:rPr>
+                <w:noProof/>
+                <w:webHidden/>
+              </w:rPr>
+              <w:instrText xml:space="preserve"> PAGEREF _Toc437381583 \h </w:instrText>
+            </w:r>
+            <w:r>
+              <w:rPr>
+                <w:noProof/>
+                <w:webHidden/>
+              </w:rPr>
+            </w:r>
+            <w:r>
+              <w:rPr>
+                <w:noProof/>
+                <w:webHidden/>
+              </w:rPr>
+              <w:fldChar w:fldCharType="separate"/>
+            </w:r>
+            <w:r>
+              <w:rPr>
+                <w:noProof/>
+                <w:webHidden/>
+              </w:rPr>
+              <w:t>11</w:t>
             </w:r>
             <w:r>
               <w:rPr>
@@ -2705,10 +3031,10 @@
             <w:rPr>
               <w:rFonts w:eastAsiaTheme="minorEastAsia"/>
               <w:noProof/>
-              <w:lang w:eastAsia="de-AT"/>
+              <w:lang w:val="en-US"/>
             </w:rPr>
           </w:pPr>
-          <w:hyperlink w:anchor="_Toc437362037" w:history="1">
+          <w:hyperlink w:anchor="_Toc437381584" w:history="1">
             <w:r>
               <w:rPr>
                 <w:rStyle w:val="Hyperlink"/>
@@ -2722,7 +3048,7 @@
               <w:rPr>
                 <w:rFonts w:eastAsiaTheme="minorEastAsia"/>
                 <w:noProof/>
-                <w:lang w:eastAsia="de-AT"/>
+                <w:lang w:val="en-US"/>
               </w:rPr>
               <w:tab/>
             </w:r>
@@ -2754,7 +3080,7 @@
                 <w:noProof/>
                 <w:webHidden/>
               </w:rPr>
-              <w:instrText xml:space="preserve"> PAGEREF _Toc437362037 \h </w:instrText>
+              <w:instrText xml:space="preserve"> PAGEREF _Toc437381584 \h </w:instrText>
             </w:r>
             <w:r>
               <w:rPr>
@@ -2774,7 +3100,7 @@
                 <w:noProof/>
                 <w:webHidden/>
               </w:rPr>
-              <w:t>9</w:t>
+              <w:t>12</w:t>
             </w:r>
             <w:r>
               <w:rPr>
@@ -2795,10 +3121,10 @@
             <w:rPr>
               <w:rFonts w:eastAsiaTheme="minorEastAsia"/>
               <w:noProof/>
-              <w:lang w:eastAsia="de-AT"/>
+              <w:lang w:val="en-US"/>
             </w:rPr>
           </w:pPr>
-          <w:hyperlink w:anchor="_Toc437362038" w:history="1">
+          <w:hyperlink w:anchor="_Toc437381585" w:history="1">
             <w:r>
               <w:rPr>
                 <w:rStyle w:val="Hyperlink"/>
@@ -2812,7 +3138,7 @@
               <w:rPr>
                 <w:rFonts w:eastAsiaTheme="minorEastAsia"/>
                 <w:noProof/>
-                <w:lang w:eastAsia="de-AT"/>
+                <w:lang w:val="en-US"/>
               </w:rPr>
               <w:tab/>
             </w:r>
@@ -2844,7 +3170,7 @@
                 <w:noProof/>
                 <w:webHidden/>
               </w:rPr>
-              <w:instrText xml:space="preserve"> PAGEREF _Toc437362038 \h </w:instrText>
+              <w:instrText xml:space="preserve"> PAGEREF _Toc437381585 \h </w:instrText>
             </w:r>
             <w:r>
               <w:rPr>
@@ -2864,7 +3190,7 @@
                 <w:noProof/>
                 <w:webHidden/>
               </w:rPr>
-              <w:t>9</w:t>
+              <w:t>12</w:t>
             </w:r>
             <w:r>
               <w:rPr>
@@ -2885,10 +3211,10 @@
             <w:rPr>
               <w:rFonts w:eastAsiaTheme="minorEastAsia"/>
               <w:noProof/>
-              <w:lang w:eastAsia="de-AT"/>
+              <w:lang w:val="en-US"/>
             </w:rPr>
           </w:pPr>
-          <w:hyperlink w:anchor="_Toc437362039" w:history="1">
+          <w:hyperlink w:anchor="_Toc437381586" w:history="1">
             <w:r>
               <w:rPr>
                 <w:rStyle w:val="Hyperlink"/>
@@ -2902,7 +3228,7 @@
               <w:rPr>
                 <w:rFonts w:eastAsiaTheme="minorEastAsia"/>
                 <w:noProof/>
-                <w:lang w:eastAsia="de-AT"/>
+                <w:lang w:val="en-US"/>
               </w:rPr>
               <w:tab/>
             </w:r>
@@ -2934,7 +3260,7 @@
                 <w:noProof/>
                 <w:webHidden/>
               </w:rPr>
-              <w:instrText xml:space="preserve"> PAGEREF _Toc437362039 \h </w:instrText>
+              <w:instrText xml:space="preserve"> PAGEREF _Toc437381586 \h </w:instrText>
             </w:r>
             <w:r>
               <w:rPr>
@@ -2954,7 +3280,7 @@
                 <w:noProof/>
                 <w:webHidden/>
               </w:rPr>
-              <w:t>9</w:t>
+              <w:t>12</w:t>
             </w:r>
             <w:r>
               <w:rPr>
@@ -3017,7 +3343,7 @@
           <w:lang w:eastAsia="de-AT"/>
         </w:rPr>
       </w:pPr>
-      <w:bookmarkStart w:id="0" w:name="_Toc437362017"/>
+      <w:bookmarkStart w:id="0" w:name="_Toc437381561"/>
       <w:r>
         <w:rPr>
           <w:rFonts w:eastAsia="Times New Roman"/>
@@ -3251,7 +3577,7 @@
           <w:lang w:eastAsia="de-AT"/>
         </w:rPr>
       </w:pPr>
-      <w:bookmarkStart w:id="1" w:name="_Toc437362018"/>
+      <w:bookmarkStart w:id="1" w:name="_Toc437381562"/>
       <w:r>
         <w:rPr>
           <w:rFonts w:eastAsia="Times New Roman"/>
@@ -3316,7 +3642,7 @@
           <w:lang w:eastAsia="de-AT"/>
         </w:rPr>
       </w:pPr>
-      <w:bookmarkStart w:id="2" w:name="_Toc437362019"/>
+      <w:bookmarkStart w:id="2" w:name="_Toc437381563"/>
       <w:r>
         <w:rPr>
           <w:rFonts w:eastAsia="Times New Roman"/>
@@ -3405,7 +3731,7 @@
           <w:lang w:eastAsia="de-AT"/>
         </w:rPr>
       </w:pPr>
-      <w:bookmarkStart w:id="3" w:name="_Toc437362020"/>
+      <w:bookmarkStart w:id="3" w:name="_Toc437381564"/>
       <w:r>
         <w:rPr>
           <w:rFonts w:eastAsia="Times New Roman"/>
@@ -3544,7 +3870,7 @@
           <w:lang w:eastAsia="de-AT"/>
         </w:rPr>
       </w:pPr>
-      <w:bookmarkStart w:id="4" w:name="_Toc437362021"/>
+      <w:bookmarkStart w:id="4" w:name="_Toc437381565"/>
       <w:r>
         <w:rPr>
           <w:rFonts w:eastAsia="Times New Roman"/>
@@ -3652,7 +3978,7 @@
           <w:lang w:eastAsia="de-AT"/>
         </w:rPr>
       </w:pPr>
-      <w:bookmarkStart w:id="5" w:name="_Toc437362022"/>
+      <w:bookmarkStart w:id="5" w:name="_Toc437381566"/>
       <w:r>
         <w:rPr>
           <w:rFonts w:eastAsia="Times New Roman"/>
@@ -3777,7 +4103,7 @@
           <w:lang w:eastAsia="de-AT"/>
         </w:rPr>
       </w:pPr>
-      <w:bookmarkStart w:id="6" w:name="_Toc437362023"/>
+      <w:bookmarkStart w:id="6" w:name="_Toc437381567"/>
       <w:r>
         <w:rPr>
           <w:rFonts w:eastAsia="Times New Roman"/>
@@ -3846,27 +4172,13 @@
         <w:rPr>
           <w:lang w:eastAsia="de-AT"/>
         </w:rPr>
-        <w:t xml:space="preserve">reichlich </w:t>
-      </w:r>
-      <w:proofErr w:type="spellStart"/>
-      <w:r>
-        <w:rPr>
-          <w:lang w:eastAsia="de-AT"/>
-        </w:rPr>
-        <w:t>Example</w:t>
-      </w:r>
-      <w:r>
-        <w:rPr>
-          <w:lang w:eastAsia="de-AT"/>
-        </w:rPr>
-        <w:t>s</w:t>
-      </w:r>
-      <w:proofErr w:type="spellEnd"/>
-      <w:r>
-        <w:rPr>
-          <w:lang w:eastAsia="de-AT"/>
-        </w:rPr>
-        <w:t xml:space="preserve"> </w:t>
+        <w:t>reichlich Example</w:t>
+      </w:r>
+      <w:r>
+        <w:rPr>
+          <w:lang w:eastAsia="de-AT"/>
+        </w:rPr>
+        <w:t xml:space="preserve">s </w:t>
       </w:r>
       <w:r>
         <w:rPr>
@@ -3979,7 +4291,7 @@
           <w:lang w:eastAsia="de-AT"/>
         </w:rPr>
       </w:pPr>
-      <w:bookmarkStart w:id="7" w:name="_Toc437362024"/>
+      <w:bookmarkStart w:id="7" w:name="_Toc437381568"/>
       <w:r>
         <w:rPr>
           <w:rFonts w:eastAsia="Times New Roman"/>
@@ -4011,21 +4323,7 @@
         <w:rPr>
           <w:lang w:eastAsia="de-AT"/>
         </w:rPr>
-        <w:t xml:space="preserve"> ca. gleich, ähnliche </w:t>
-      </w:r>
-      <w:proofErr w:type="spellStart"/>
-      <w:r>
-        <w:rPr>
-          <w:lang w:eastAsia="de-AT"/>
-        </w:rPr>
-        <w:t>Stackoverflow</w:t>
-      </w:r>
-      <w:proofErr w:type="spellEnd"/>
-      <w:r>
-        <w:rPr>
-          <w:lang w:eastAsia="de-AT"/>
-        </w:rPr>
-        <w:t xml:space="preserve"> Fragen, …</w:t>
+        <w:t xml:space="preserve"> ca. gleich, ähnliche Stackoverflow Fragen, …</w:t>
       </w:r>
     </w:p>
     <w:p>
@@ -4120,7 +4418,7 @@
           <w:lang w:eastAsia="de-AT"/>
         </w:rPr>
       </w:pPr>
-      <w:bookmarkStart w:id="8" w:name="_Toc437362025"/>
+      <w:bookmarkStart w:id="8" w:name="_Toc437381569"/>
       <w:r>
         <w:rPr>
           <w:rFonts w:eastAsia="Times New Roman"/>
@@ -4152,21 +4450,7 @@
         <w:rPr>
           <w:lang w:eastAsia="de-AT"/>
         </w:rPr>
-        <w:t xml:space="preserve"> Bei Panda3D wurden diverse </w:t>
-      </w:r>
-      <w:proofErr w:type="spellStart"/>
-      <w:r>
-        <w:rPr>
-          <w:lang w:eastAsia="de-AT"/>
-        </w:rPr>
-        <w:t>Examples</w:t>
-      </w:r>
-      <w:proofErr w:type="spellEnd"/>
-      <w:r>
-        <w:rPr>
-          <w:lang w:eastAsia="de-AT"/>
-        </w:rPr>
-        <w:t xml:space="preserve"> zum Laufen gebracht, durch diese ist Panda leicht verständlich.</w:t>
+        <w:t xml:space="preserve"> Bei Panda3D wurden diverse Examples zum Laufen gebracht, durch diese ist Panda leicht verständlich.</w:t>
       </w:r>
     </w:p>
     <w:p>
@@ -4261,7 +4545,7 @@
           <w:lang w:eastAsia="de-AT"/>
         </w:rPr>
       </w:pPr>
-      <w:bookmarkStart w:id="9" w:name="_Toc437362026"/>
+      <w:bookmarkStart w:id="9" w:name="_Toc437381570"/>
       <w:r>
         <w:rPr>
           <w:rFonts w:eastAsia="Times New Roman"/>
@@ -4417,7 +4701,7 @@
           <w:lang w:eastAsia="de-AT"/>
         </w:rPr>
       </w:pPr>
-      <w:bookmarkStart w:id="10" w:name="_Toc437362027"/>
+      <w:bookmarkStart w:id="10" w:name="_Toc437381571"/>
       <w:r>
         <w:rPr>
           <w:rFonts w:eastAsia="Times New Roman"/>
@@ -4437,10 +4721,10 @@
       <w:r>
         <w:rPr>
           <w:noProof/>
-          <w:lang w:eastAsia="de-AT"/>
+          <w:lang w:val="en-US"/>
         </w:rPr>
         <w:drawing>
-          <wp:inline distT="0" distB="0" distL="0" distR="0" wp14:anchorId="08238662" wp14:editId="55E71D84">
+          <wp:inline distT="0" distB="0" distL="0" distR="0" wp14:anchorId="63FCB23D" wp14:editId="704ECB23">
             <wp:extent cx="5362273" cy="3918857"/>
             <wp:effectExtent l="0" t="0" r="0" b="5715"/>
             <wp:docPr id="3" name="Grafik 3"/>
@@ -4512,14 +4796,9 @@
         <w:fldChar w:fldCharType="end"/>
       </w:r>
       <w:r>
-        <w:t xml:space="preserve"> </w:t>
-      </w:r>
-      <w:proofErr w:type="spellStart"/>
-      <w:r>
-        <w:t>skizze</w:t>
+        <w:t xml:space="preserve"> skizze</w:t>
       </w:r>
       <w:bookmarkEnd w:id="12"/>
-      <w:proofErr w:type="spellEnd"/>
     </w:p>
     <w:p>
       <w:pPr>
@@ -4622,70 +4901,50 @@
         <w:rPr>
           <w:rFonts w:ascii="Courier New" w:hAnsi="Courier New" w:cs="Courier New"/>
           <w:sz w:val="20"/>
-          <w:lang w:eastAsia="de-AT"/>
-        </w:rPr>
-      </w:pPr>
-      <w:proofErr w:type="spellStart"/>
+          <w:lang w:val="en-US" w:eastAsia="de-AT"/>
+        </w:rPr>
+      </w:pPr>
       <w:r>
         <w:rPr>
           <w:rFonts w:ascii="Courier New" w:hAnsi="Courier New" w:cs="Courier New"/>
           <w:sz w:val="20"/>
-          <w:lang w:eastAsia="de-AT"/>
-        </w:rPr>
-        <w:t>ShowBase.useDrive</w:t>
-      </w:r>
-      <w:proofErr w:type="spellEnd"/>
-      <w:r>
+          <w:lang w:val="en-US" w:eastAsia="de-AT"/>
+        </w:rPr>
+        <w:t>ShowBase.useDrive()</w:t>
+      </w:r>
+    </w:p>
+    <w:p>
+      <w:pPr>
         <w:rPr>
           <w:rFonts w:ascii="Courier New" w:hAnsi="Courier New" w:cs="Courier New"/>
           <w:sz w:val="20"/>
-          <w:lang w:eastAsia="de-AT"/>
-        </w:rPr>
-        <w:t>()</w:t>
-      </w:r>
-    </w:p>
-    <w:p>
-      <w:pPr>
+          <w:lang w:val="en-US" w:eastAsia="de-AT"/>
+        </w:rPr>
+      </w:pPr>
+      <w:r>
         <w:rPr>
           <w:rFonts w:ascii="Courier New" w:hAnsi="Courier New" w:cs="Courier New"/>
           <w:sz w:val="20"/>
-          <w:lang w:eastAsia="de-AT"/>
-        </w:rPr>
-      </w:pPr>
-      <w:r>
+          <w:lang w:val="en-US" w:eastAsia="de-AT"/>
+        </w:rPr>
+        <w:t>Bzw.</w:t>
+      </w:r>
+    </w:p>
+    <w:p>
+      <w:pPr>
         <w:rPr>
           <w:rFonts w:ascii="Courier New" w:hAnsi="Courier New" w:cs="Courier New"/>
           <w:sz w:val="20"/>
-          <w:lang w:eastAsia="de-AT"/>
-        </w:rPr>
-        <w:t>Bzw.</w:t>
-      </w:r>
-    </w:p>
-    <w:p>
-      <w:pPr>
+          <w:lang w:val="en-US" w:eastAsia="de-AT"/>
+        </w:rPr>
+      </w:pPr>
+      <w:r>
         <w:rPr>
           <w:rFonts w:ascii="Courier New" w:hAnsi="Courier New" w:cs="Courier New"/>
           <w:sz w:val="20"/>
-          <w:lang w:eastAsia="de-AT"/>
-        </w:rPr>
-      </w:pPr>
-      <w:proofErr w:type="spellStart"/>
-      <w:r>
-        <w:rPr>
-          <w:rFonts w:ascii="Courier New" w:hAnsi="Courier New" w:cs="Courier New"/>
-          <w:sz w:val="20"/>
-          <w:lang w:eastAsia="de-AT"/>
-        </w:rPr>
-        <w:t>ShowBase.oobe</w:t>
-      </w:r>
-      <w:proofErr w:type="spellEnd"/>
-      <w:r>
-        <w:rPr>
-          <w:rFonts w:ascii="Courier New" w:hAnsi="Courier New" w:cs="Courier New"/>
-          <w:sz w:val="20"/>
-          <w:lang w:eastAsia="de-AT"/>
-        </w:rPr>
-        <w:t>()</w:t>
+          <w:lang w:val="en-US" w:eastAsia="de-AT"/>
+        </w:rPr>
+        <w:t>ShowBase.oobe()</w:t>
       </w:r>
     </w:p>
     <w:p>
@@ -4751,7 +5010,7 @@
           <w:lang w:eastAsia="de-AT"/>
         </w:rPr>
       </w:pPr>
-      <w:bookmarkStart w:id="13" w:name="_Toc437362028"/>
+      <w:bookmarkStart w:id="13" w:name="_Toc437381572"/>
       <w:r>
         <w:rPr>
           <w:rFonts w:eastAsia="Times New Roman"/>
@@ -4784,7 +5043,7 @@
           <w:numId w:val="2"/>
         </w:numPr>
       </w:pPr>
-      <w:bookmarkStart w:id="14" w:name="_Toc437362029"/>
+      <w:bookmarkStart w:id="14" w:name="_Toc437381573"/>
       <w:r>
         <w:rPr>
           <w:rFonts w:eastAsia="Times New Roman"/>
@@ -4795,10 +5054,10 @@
       <w:r>
         <w:rPr>
           <w:noProof/>
-          <w:lang w:eastAsia="de-AT"/>
+          <w:lang w:val="en-US"/>
         </w:rPr>
         <w:drawing>
-          <wp:inline distT="0" distB="0" distL="0" distR="0" wp14:anchorId="706FBE92" wp14:editId="09EED02B">
+          <wp:inline distT="0" distB="0" distL="0" distR="0" wp14:anchorId="19D3FD05" wp14:editId="749E73AB">
             <wp:extent cx="5753100" cy="4000500"/>
             <wp:effectExtent l="0" t="0" r="0" b="0"/>
             <wp:docPr id="2" name="Grafik 2" descr="E:\TGM\5Klasse\SEW\solarsystem\UML\UML.png"/>
@@ -4882,14 +5141,9 @@
         <w:fldChar w:fldCharType="end"/>
       </w:r>
       <w:r>
-        <w:t xml:space="preserve"> </w:t>
-      </w:r>
-      <w:proofErr w:type="spellStart"/>
-      <w:r>
-        <w:t>uml</w:t>
+        <w:t xml:space="preserve"> uml</w:t>
       </w:r>
       <w:bookmarkEnd w:id="15"/>
-      <w:proofErr w:type="spellEnd"/>
     </w:p>
     <w:p>
       <w:pPr>
@@ -4903,7 +5157,7 @@
           <w:lang w:eastAsia="de-AT"/>
         </w:rPr>
       </w:pPr>
-      <w:bookmarkStart w:id="16" w:name="_Toc437362030"/>
+      <w:bookmarkStart w:id="16" w:name="_Toc437381574"/>
       <w:r>
         <w:rPr>
           <w:rFonts w:eastAsia="Times New Roman"/>
@@ -4923,21 +5177,7 @@
         <w:rPr>
           <w:lang w:eastAsia="de-AT"/>
         </w:rPr>
-        <w:t xml:space="preserve">Wie im UML schon zu erkennen ist, haben wir das </w:t>
-      </w:r>
-      <w:proofErr w:type="spellStart"/>
-      <w:r>
-        <w:rPr>
-          <w:lang w:eastAsia="de-AT"/>
-        </w:rPr>
-        <w:t>Decorator</w:t>
-      </w:r>
-      <w:proofErr w:type="spellEnd"/>
-      <w:r>
-        <w:rPr>
-          <w:lang w:eastAsia="de-AT"/>
-        </w:rPr>
-        <w:t xml:space="preserve"> Pattern angewandt. Die Idee dahinter ist, das</w:t>
+        <w:t>Wie im UML schon zu erkennen ist, haben wir das Decorator Pattern angewandt. Die Idee dahinter ist, das</w:t>
       </w:r>
       <w:r>
         <w:rPr>
@@ -4968,9 +5208,8 @@
           <w:szCs w:val="20"/>
           <w:lang w:eastAsia="de-AT"/>
         </w:rPr>
-        <w:t xml:space="preserve"># konkreter </w:t>
-      </w:r>
-      <w:proofErr w:type="spellStart"/>
+        <w:t># konkreter Himmelskoerper:</w:t>
+      </w:r>
       <w:r>
         <w:rPr>
           <w:rFonts w:ascii="Courier New" w:hAnsi="Courier New" w:cs="Courier New"/>
@@ -4978,9 +5217,9 @@
           <w:szCs w:val="20"/>
           <w:lang w:eastAsia="de-AT"/>
         </w:rPr>
-        <w:t>Himmelskoerper</w:t>
-      </w:r>
-      <w:proofErr w:type="spellEnd"/>
+        <w:br/>
+        <w:t>self</w:t>
+      </w:r>
       <w:r>
         <w:rPr>
           <w:rFonts w:ascii="Courier New" w:hAnsi="Courier New" w:cs="Courier New"/>
@@ -4988,7 +5227,7 @@
           <w:szCs w:val="20"/>
           <w:lang w:eastAsia="de-AT"/>
         </w:rPr>
-        <w:t>:</w:t>
+        <w:t>.co = ConcreteOrb()</w:t>
       </w:r>
       <w:r>
         <w:rPr>
@@ -4998,7 +5237,7 @@
           <w:lang w:eastAsia="de-AT"/>
         </w:rPr>
         <w:br/>
-        <w:t>self</w:t>
+        <w:t># dekorierte Himmelskoerper:</w:t>
       </w:r>
       <w:r>
         <w:rPr>
@@ -5007,9 +5246,9 @@
           <w:szCs w:val="20"/>
           <w:lang w:eastAsia="de-AT"/>
         </w:rPr>
-        <w:t xml:space="preserve">.co = </w:t>
-      </w:r>
-      <w:proofErr w:type="spellStart"/>
+        <w:br/>
+        <w:t>self.s = Sun(self.co)</w:t>
+      </w:r>
       <w:r>
         <w:rPr>
           <w:rFonts w:ascii="Courier New" w:hAnsi="Courier New" w:cs="Courier New"/>
@@ -5017,203 +5256,91 @@
           <w:szCs w:val="20"/>
           <w:lang w:eastAsia="de-AT"/>
         </w:rPr>
+        <w:br/>
+        <w:t>self.merc = Mercury(self.co)</w:t>
+      </w:r>
+    </w:p>
+    <w:p>
+      <w:pPr>
+        <w:rPr>
+          <w:lang w:eastAsia="de-AT"/>
+        </w:rPr>
+      </w:pPr>
+      <w:r>
+        <w:rPr>
+          <w:lang w:eastAsia="de-AT"/>
+        </w:rPr>
+        <w:t>Z</w:t>
+      </w:r>
+      <w:r>
+        <w:rPr>
+          <w:lang w:eastAsia="de-AT"/>
+        </w:rPr>
+        <w:t>um Beispiel hat</w:t>
+      </w:r>
+      <w:r>
+        <w:rPr>
+          <w:lang w:eastAsia="de-AT"/>
+        </w:rPr>
+        <w:t xml:space="preserve"> das Attribut </w:t>
+      </w:r>
+      <w:r>
+        <w:rPr>
+          <w:rFonts w:ascii="Courier New" w:hAnsi="Courier New" w:cs="Courier New"/>
+          <w:lang w:eastAsia="de-AT"/>
+        </w:rPr>
+        <w:t>size</w:t>
+      </w:r>
+      <w:r>
+        <w:rPr>
+          <w:lang w:eastAsia="de-AT"/>
+        </w:rPr>
+        <w:t xml:space="preserve"> </w:t>
+      </w:r>
+      <w:r>
+        <w:rPr>
+          <w:lang w:eastAsia="de-AT"/>
+        </w:rPr>
+        <w:t xml:space="preserve">in der Klasse </w:t>
+      </w:r>
+      <w:r>
+        <w:rPr>
+          <w:rFonts w:ascii="Courier New" w:hAnsi="Courier New" w:cs="Courier New"/>
+          <w:lang w:eastAsia="de-AT"/>
+        </w:rPr>
         <w:t>ConcreteOrb</w:t>
       </w:r>
-      <w:proofErr w:type="spellEnd"/>
+      <w:r>
+        <w:rPr>
+          <w:lang w:eastAsia="de-AT"/>
+        </w:rPr>
+        <w:t xml:space="preserve"> den Wert 0.6, welcher </w:t>
+      </w:r>
+      <w:r>
+        <w:rPr>
+          <w:lang w:eastAsia="de-AT"/>
+        </w:rPr>
+        <w:t xml:space="preserve">auch der </w:t>
+      </w:r>
       <w:r>
         <w:rPr>
           <w:rFonts w:ascii="Courier New" w:hAnsi="Courier New" w:cs="Courier New"/>
-          <w:sz w:val="20"/>
-          <w:szCs w:val="20"/>
-          <w:lang w:eastAsia="de-AT"/>
-        </w:rPr>
-        <w:t>()</w:t>
+          <w:lang w:eastAsia="de-AT"/>
+        </w:rPr>
+        <w:t>size</w:t>
+      </w:r>
+      <w:r>
+        <w:rPr>
+          <w:lang w:eastAsia="de-AT"/>
+        </w:rPr>
+        <w:t xml:space="preserve"> der Erde entspricht. In den konkreten Planetenklassen wird nun </w:t>
       </w:r>
       <w:r>
         <w:rPr>
           <w:rFonts w:ascii="Courier New" w:hAnsi="Courier New" w:cs="Courier New"/>
-          <w:sz w:val="20"/>
-          <w:szCs w:val="20"/>
-          <w:lang w:eastAsia="de-AT"/>
-        </w:rPr>
-        <w:br/>
-        <w:t xml:space="preserve"># dekorierte </w:t>
-      </w:r>
-      <w:proofErr w:type="spellStart"/>
-      <w:r>
-        <w:rPr>
-          <w:rFonts w:ascii="Courier New" w:hAnsi="Courier New" w:cs="Courier New"/>
-          <w:sz w:val="20"/>
-          <w:szCs w:val="20"/>
-          <w:lang w:eastAsia="de-AT"/>
-        </w:rPr>
-        <w:t>Himmelskoerper</w:t>
-      </w:r>
-      <w:proofErr w:type="spellEnd"/>
-      <w:r>
-        <w:rPr>
-          <w:rFonts w:ascii="Courier New" w:hAnsi="Courier New" w:cs="Courier New"/>
-          <w:sz w:val="20"/>
-          <w:szCs w:val="20"/>
-          <w:lang w:eastAsia="de-AT"/>
-        </w:rPr>
-        <w:t>:</w:t>
-      </w:r>
-      <w:r>
-        <w:rPr>
-          <w:rFonts w:ascii="Courier New" w:hAnsi="Courier New" w:cs="Courier New"/>
-          <w:sz w:val="20"/>
-          <w:szCs w:val="20"/>
-          <w:lang w:eastAsia="de-AT"/>
-        </w:rPr>
-        <w:br/>
-      </w:r>
-      <w:proofErr w:type="spellStart"/>
-      <w:r>
-        <w:rPr>
-          <w:rFonts w:ascii="Courier New" w:hAnsi="Courier New" w:cs="Courier New"/>
-          <w:sz w:val="20"/>
-          <w:szCs w:val="20"/>
-          <w:lang w:eastAsia="de-AT"/>
-        </w:rPr>
-        <w:t>self.s</w:t>
-      </w:r>
-      <w:proofErr w:type="spellEnd"/>
-      <w:r>
-        <w:rPr>
-          <w:rFonts w:ascii="Courier New" w:hAnsi="Courier New" w:cs="Courier New"/>
-          <w:sz w:val="20"/>
-          <w:szCs w:val="20"/>
-          <w:lang w:eastAsia="de-AT"/>
-        </w:rPr>
-        <w:t xml:space="preserve"> = Sun(self.co)</w:t>
-      </w:r>
-      <w:r>
-        <w:rPr>
-          <w:rFonts w:ascii="Courier New" w:hAnsi="Courier New" w:cs="Courier New"/>
-          <w:sz w:val="20"/>
-          <w:szCs w:val="20"/>
-          <w:lang w:eastAsia="de-AT"/>
-        </w:rPr>
-        <w:br/>
-      </w:r>
-      <w:proofErr w:type="spellStart"/>
-      <w:r>
-        <w:rPr>
-          <w:rFonts w:ascii="Courier New" w:hAnsi="Courier New" w:cs="Courier New"/>
-          <w:sz w:val="20"/>
-          <w:szCs w:val="20"/>
-          <w:lang w:eastAsia="de-AT"/>
-        </w:rPr>
-        <w:t>self.merc</w:t>
-      </w:r>
-      <w:proofErr w:type="spellEnd"/>
-      <w:r>
-        <w:rPr>
-          <w:rFonts w:ascii="Courier New" w:hAnsi="Courier New" w:cs="Courier New"/>
-          <w:sz w:val="20"/>
-          <w:szCs w:val="20"/>
-          <w:lang w:eastAsia="de-AT"/>
-        </w:rPr>
-        <w:t xml:space="preserve"> = Mercury(self.co)</w:t>
-      </w:r>
-    </w:p>
-    <w:p>
-      <w:pPr>
-        <w:rPr>
-          <w:lang w:eastAsia="de-AT"/>
-        </w:rPr>
-      </w:pPr>
-      <w:r>
-        <w:rPr>
-          <w:lang w:eastAsia="de-AT"/>
-        </w:rPr>
-        <w:t>Z</w:t>
-      </w:r>
-      <w:r>
-        <w:rPr>
-          <w:lang w:eastAsia="de-AT"/>
-        </w:rPr>
-        <w:t>um Beispiel hat</w:t>
-      </w:r>
-      <w:r>
-        <w:rPr>
-          <w:lang w:eastAsia="de-AT"/>
-        </w:rPr>
-        <w:t xml:space="preserve"> das Attribut </w:t>
-      </w:r>
-      <w:proofErr w:type="spellStart"/>
-      <w:r>
-        <w:rPr>
-          <w:rFonts w:ascii="Courier New" w:hAnsi="Courier New" w:cs="Courier New"/>
-          <w:lang w:eastAsia="de-AT"/>
-        </w:rPr>
-        <w:t>size</w:t>
-      </w:r>
-      <w:proofErr w:type="spellEnd"/>
-      <w:r>
-        <w:rPr>
-          <w:lang w:eastAsia="de-AT"/>
-        </w:rPr>
-        <w:t xml:space="preserve"> </w:t>
-      </w:r>
-      <w:r>
-        <w:rPr>
-          <w:lang w:eastAsia="de-AT"/>
-        </w:rPr>
-        <w:t xml:space="preserve">in der Klasse </w:t>
-      </w:r>
-      <w:proofErr w:type="spellStart"/>
-      <w:r>
-        <w:rPr>
-          <w:rFonts w:ascii="Courier New" w:hAnsi="Courier New" w:cs="Courier New"/>
-          <w:lang w:eastAsia="de-AT"/>
-        </w:rPr>
-        <w:t>ConcreteOrb</w:t>
-      </w:r>
-      <w:proofErr w:type="spellEnd"/>
-      <w:r>
-        <w:rPr>
-          <w:lang w:eastAsia="de-AT"/>
-        </w:rPr>
-        <w:t xml:space="preserve"> den Wert 0.6, welcher </w:t>
-      </w:r>
-      <w:r>
-        <w:rPr>
-          <w:lang w:eastAsia="de-AT"/>
-        </w:rPr>
-        <w:t xml:space="preserve">auch der </w:t>
-      </w:r>
-      <w:proofErr w:type="spellStart"/>
-      <w:r>
-        <w:rPr>
-          <w:rFonts w:ascii="Courier New" w:hAnsi="Courier New" w:cs="Courier New"/>
-          <w:lang w:eastAsia="de-AT"/>
-        </w:rPr>
-        <w:t>size</w:t>
-      </w:r>
-      <w:proofErr w:type="spellEnd"/>
-      <w:r>
-        <w:rPr>
-          <w:lang w:eastAsia="de-AT"/>
-        </w:rPr>
-        <w:t xml:space="preserve"> der Erde entspricht. In den konkreten Planetenklassen wird nun </w:t>
-      </w:r>
-      <w:proofErr w:type="spellStart"/>
-      <w:r>
-        <w:rPr>
-          <w:rFonts w:ascii="Courier New" w:hAnsi="Courier New" w:cs="Courier New"/>
-          <w:lang w:eastAsia="de-AT"/>
-        </w:rPr>
-        <w:t>get_size</w:t>
-      </w:r>
-      <w:proofErr w:type="spellEnd"/>
-      <w:r>
-        <w:rPr>
-          <w:rFonts w:ascii="Courier New" w:hAnsi="Courier New" w:cs="Courier New"/>
-          <w:lang w:eastAsia="de-AT"/>
-        </w:rPr>
-        <w:t>()</w:t>
+          <w:lang w:eastAsia="de-AT"/>
+        </w:rPr>
+        <w:t>get_size()</w:t>
       </w:r>
       <w:r>
         <w:rPr>
@@ -5243,8 +5370,6 @@
           <w:lang w:val="en-US" w:eastAsia="de-AT"/>
         </w:rPr>
       </w:pPr>
-      <w:proofErr w:type="spellStart"/>
-      <w:proofErr w:type="gramStart"/>
       <w:r>
         <w:rPr>
           <w:rFonts w:ascii="Courier New" w:hAnsi="Courier New" w:cs="Courier New"/>
@@ -5253,10 +5378,27 @@
           <w:szCs w:val="20"/>
           <w:lang w:val="en-US" w:eastAsia="de-AT"/>
         </w:rPr>
-        <w:t>def</w:t>
-      </w:r>
-      <w:proofErr w:type="spellEnd"/>
-      <w:proofErr w:type="gramEnd"/>
+        <w:t>def get_size</w:t>
+      </w:r>
+      <w:r>
+        <w:rPr>
+          <w:rFonts w:ascii="Courier New" w:hAnsi="Courier New" w:cs="Courier New"/>
+          <w:sz w:val="20"/>
+          <w:szCs w:val="20"/>
+          <w:lang w:val="en-US" w:eastAsia="de-AT"/>
+        </w:rPr>
+        <w:t>(self):</w:t>
+      </w:r>
+      <w:r>
+        <w:rPr>
+          <w:rFonts w:ascii="Courier New" w:hAnsi="Courier New" w:cs="Courier New"/>
+          <w:sz w:val="20"/>
+          <w:szCs w:val="20"/>
+          <w:lang w:val="en-US" w:eastAsia="de-AT"/>
+        </w:rPr>
+        <w:br/>
+        <w:t xml:space="preserve">    </w:t>
+      </w:r>
       <w:r>
         <w:rPr>
           <w:rFonts w:ascii="Courier New" w:hAnsi="Courier New" w:cs="Courier New"/>
@@ -5265,20 +5407,8 @@
           <w:szCs w:val="20"/>
           <w:lang w:val="en-US" w:eastAsia="de-AT"/>
         </w:rPr>
-        <w:t xml:space="preserve"> </w:t>
-      </w:r>
-      <w:proofErr w:type="spellStart"/>
-      <w:r>
-        <w:rPr>
-          <w:rFonts w:ascii="Courier New" w:hAnsi="Courier New" w:cs="Courier New"/>
-          <w:bCs/>
-          <w:sz w:val="20"/>
-          <w:szCs w:val="20"/>
-          <w:lang w:val="en-US" w:eastAsia="de-AT"/>
-        </w:rPr>
-        <w:t>get_size</w:t>
-      </w:r>
-      <w:proofErr w:type="spellEnd"/>
+        <w:t xml:space="preserve">return </w:t>
+      </w:r>
       <w:r>
         <w:rPr>
           <w:rFonts w:ascii="Courier New" w:hAnsi="Courier New" w:cs="Courier New"/>
@@ -5286,77 +5416,604 @@
           <w:szCs w:val="20"/>
           <w:lang w:val="en-US" w:eastAsia="de-AT"/>
         </w:rPr>
-        <w:t>(self):</w:t>
-      </w:r>
-      <w:r>
+        <w:t>self.concrete_orb.get_size() * 1.8</w:t>
+      </w:r>
+    </w:p>
+    <w:p>
+      <w:r>
+        <w:t xml:space="preserve">Weiters hatten </w:t>
+      </w:r>
+      <w:r>
+        <w:t xml:space="preserve">wir Idee für die Monde ein Factory Pattern anzuwenden. Doch da der Fixpunkt der Umlaufbahn sehr stark mit dem Framework verbunden ist findet dies in der Klasse </w:t>
+      </w:r>
+      <w:r>
+        <w:rPr>
+          <w:rFonts w:ascii="Courier New" w:hAnsi="Courier New" w:cs="Courier New"/>
+        </w:rPr>
+        <w:t>Controller</w:t>
+      </w:r>
+      <w:r>
+        <w:t xml:space="preserve"> statt und der Mond wir als ganz normaler Himmelskörper behandelt. </w:t>
+      </w:r>
+    </w:p>
+    <w:p>
+      <w:r>
+        <w:lastRenderedPageBreak/>
+        <w:t xml:space="preserve">Da wir am Anfang nur wenige Himmelskörper hatten wurden diese alle einzeln Implementiert </w:t>
+      </w:r>
+      <w:r>
+        <w:t>und nicht in einer Collection</w:t>
+      </w:r>
+      <w:r>
+        <w:t xml:space="preserve"> zusammengefasst</w:t>
+      </w:r>
+      <w:r>
+        <w:t xml:space="preserve">, was im Nachhinein </w:t>
+      </w:r>
+      <w:r>
+        <w:t>eine be</w:t>
+      </w:r>
+      <w:r>
+        <w:t xml:space="preserve">ssere Entscheidung gewesen wäre, da so im File Controller </w:t>
+      </w:r>
+      <w:r>
+        <w:t>eine hohe Inflexibilität</w:t>
+      </w:r>
+      <w:r>
+        <w:t xml:space="preserve"> </w:t>
+      </w:r>
+      <w:r>
+        <w:t>herrscht.</w:t>
+      </w:r>
+      <w:r>
+        <w:t xml:space="preserve"> Weiters wäre es von Vorteil gewesen einige der </w:t>
+      </w:r>
+      <w:r>
+        <w:t>GUI Funktionen andere Klassen auszulagern</w:t>
+      </w:r>
+      <w:r>
+        <w:t xml:space="preserve"> um für bessere Lesbarkeit zu sorgen</w:t>
+      </w:r>
+      <w:r>
+        <w:t xml:space="preserve">. </w:t>
+      </w:r>
+      <w:r>
+        <w:t xml:space="preserve">Es wurde überlegt ob dies noch getan </w:t>
+      </w:r>
+      <w:r>
+        <w:t xml:space="preserve">werden soll, doch da unser Programm so funktioniert wie wir es uns vorstellen, kamen wir </w:t>
+      </w:r>
+      <w:r>
+        <w:t>auf den Entschluss</w:t>
+      </w:r>
+      <w:r>
+        <w:t xml:space="preserve"> es nicht zu tun. (Never touch a running system)</w:t>
+      </w:r>
+    </w:p>
+    <w:p>
+      <w:pPr>
+        <w:pStyle w:val="berschrift2"/>
+        <w:numPr>
+          <w:ilvl w:val="1"/>
+          <w:numId w:val="2"/>
+        </w:numPr>
+      </w:pPr>
+      <w:bookmarkStart w:id="17" w:name="_Toc437381575"/>
+      <w:r>
+        <w:t>Licht</w:t>
+      </w:r>
+      <w:bookmarkEnd w:id="17"/>
+    </w:p>
+    <w:p>
+      <w:r>
+        <w:t xml:space="preserve">Es </w:t>
+      </w:r>
+      <w:r>
+        <w:t xml:space="preserve">wurde eine Punktlichtquelle implementiert, die dafür sorgt, dass die zur Sonne abgewandte Seite der Planeten </w:t>
+      </w:r>
+      <w:r>
+        <w:t>schwarz</w:t>
+      </w:r>
+      <w:r>
+        <w:t xml:space="preserve"> ist, d</w:t>
+      </w:r>
+      <w:r>
+        <w:t>a d</w:t>
+      </w:r>
+      <w:r>
+        <w:t>ort kein</w:t>
+      </w:r>
+      <w:r>
+        <w:t xml:space="preserve"> Licht hin scheint. Diese Punktlichtquelle wurde folgender Maßen implementiert:</w:t>
+      </w:r>
+    </w:p>
+    <w:p>
+      <w:pPr>
         <w:rPr>
           <w:rFonts w:ascii="Courier New" w:hAnsi="Courier New" w:cs="Courier New"/>
           <w:sz w:val="20"/>
           <w:szCs w:val="20"/>
-          <w:lang w:val="en-US" w:eastAsia="de-AT"/>
-        </w:rPr>
-        <w:br/>
-        <w:t xml:space="preserve">    </w:t>
-      </w:r>
-      <w:r>
-        <w:rPr>
-          <w:rFonts w:ascii="Courier New" w:hAnsi="Courier New" w:cs="Courier New"/>
-          <w:bCs/>
-          <w:sz w:val="20"/>
-          <w:szCs w:val="20"/>
-          <w:lang w:val="en-US" w:eastAsia="de-AT"/>
-        </w:rPr>
-        <w:t xml:space="preserve">return </w:t>
-      </w:r>
-      <w:proofErr w:type="spellStart"/>
+          <w:lang w:val="de-DE"/>
+        </w:rPr>
+      </w:pPr>
       <w:r>
         <w:rPr>
           <w:rFonts w:ascii="Courier New" w:hAnsi="Courier New" w:cs="Courier New"/>
           <w:sz w:val="20"/>
           <w:szCs w:val="20"/>
-          <w:lang w:val="en-US" w:eastAsia="de-AT"/>
-        </w:rPr>
-        <w:t>self.concrete_orb.get_size</w:t>
-      </w:r>
-      <w:proofErr w:type="spellEnd"/>
+          <w:lang w:val="en-US"/>
+        </w:rPr>
+        <w:t>plight = PointLight('plight')</w:t>
+      </w:r>
       <w:r>
         <w:rPr>
           <w:rFonts w:ascii="Courier New" w:hAnsi="Courier New" w:cs="Courier New"/>
           <w:sz w:val="20"/>
           <w:szCs w:val="20"/>
-          <w:lang w:val="en-US" w:eastAsia="de-AT"/>
-        </w:rPr>
-        <w:t>() * 1.8</w:t>
-      </w:r>
-    </w:p>
-    <w:p>
-      <w:proofErr w:type="spellStart"/>
-      <w:r>
-        <w:t>Weiters</w:t>
-      </w:r>
-      <w:proofErr w:type="spellEnd"/>
-      <w:r>
-        <w:t xml:space="preserve"> hatten </w:t>
-      </w:r>
-      <w:r>
-        <w:t xml:space="preserve">wir Idee für die Monde ein Factory Pattern anzuwenden. Doch da der Fixpunkt der Umlaufbahn sehr stark mit dem Framework verbunden ist findet dies in der Klasse </w:t>
+          <w:lang w:val="en-US"/>
+        </w:rPr>
+        <w:br/>
+        <w:t>plight.setColor(VBase4(1, 1, 1, 1))</w:t>
       </w:r>
       <w:r>
         <w:rPr>
           <w:rFonts w:ascii="Courier New" w:hAnsi="Courier New" w:cs="Courier New"/>
-        </w:rPr>
-        <w:t>Controller</w:t>
-      </w:r>
-      <w:r>
-        <w:t xml:space="preserve"> statt und der Mond wir als ganz normaler Himmelskörper behandelt. </w:t>
-      </w:r>
-    </w:p>
-    <w:p>
-      <w:pPr>
-        <w:rPr>
-          <w:lang w:val="de-DE" w:eastAsia="de-AT"/>
-        </w:rPr>
-      </w:pPr>
+          <w:sz w:val="20"/>
+          <w:szCs w:val="20"/>
+          <w:lang w:val="en-US"/>
+        </w:rPr>
+        <w:br/>
+        <w:t>self.plnp = render.attachNewNode(plight)</w:t>
+      </w:r>
+      <w:r>
+        <w:rPr>
+          <w:rFonts w:ascii="Courier New" w:hAnsi="Courier New" w:cs="Courier New"/>
+          <w:sz w:val="20"/>
+          <w:szCs w:val="20"/>
+          <w:lang w:val="en-US"/>
+        </w:rPr>
+        <w:br/>
+        <w:t>self.plnp.setPos(0, 0, 0)</w:t>
+      </w:r>
+      <w:r>
+        <w:rPr>
+          <w:rFonts w:ascii="Courier New" w:hAnsi="Courier New" w:cs="Courier New"/>
+          <w:sz w:val="20"/>
+          <w:szCs w:val="20"/>
+          <w:lang w:val="en-US"/>
+        </w:rPr>
+        <w:br/>
+      </w:r>
+      <w:r>
+        <w:rPr>
+          <w:rFonts w:ascii="Courier New" w:hAnsi="Courier New" w:cs="Courier New"/>
+          <w:sz w:val="20"/>
+          <w:szCs w:val="20"/>
+          <w:lang w:val="de-DE"/>
+        </w:rPr>
+        <w:t>render.setLight(self.plnp)</w:t>
+      </w:r>
+    </w:p>
+    <w:p>
+      <w:pPr>
+        <w:rPr>
+          <w:lang w:val="de-DE"/>
+        </w:rPr>
+      </w:pPr>
+      <w:r>
+        <w:rPr>
+          <w:lang w:val="de-DE"/>
+        </w:rPr>
+        <w:t xml:space="preserve">Da wir aber nicht wollten, dass die Rückseite komplett schwarz ist, haben wir uns dafür entschieden auch ein „Ambient Light“ hinzuzufügen. </w:t>
+      </w:r>
+      <w:r>
+        <w:rPr>
+          <w:lang w:val="de-DE"/>
+        </w:rPr>
+        <w:t>Dieses sorgt dafür das die Rückseiten nur dunkler sind und nicht ganz schwarz.</w:t>
+      </w:r>
+      <w:r>
+        <w:rPr>
+          <w:lang w:val="de-DE"/>
+        </w:rPr>
+        <w:t xml:space="preserve"> Dies wurde wie folgt implementiert:</w:t>
+      </w:r>
+    </w:p>
+    <w:p>
+      <w:pPr>
+        <w:rPr>
+          <w:rFonts w:ascii="Courier New" w:hAnsi="Courier New" w:cs="Courier New"/>
+          <w:sz w:val="20"/>
+          <w:szCs w:val="20"/>
+          <w:lang w:val="en-US"/>
+        </w:rPr>
+      </w:pPr>
+      <w:r>
+        <w:rPr>
+          <w:rFonts w:ascii="Courier New" w:hAnsi="Courier New" w:cs="Courier New"/>
+          <w:sz w:val="20"/>
+          <w:szCs w:val="20"/>
+          <w:lang w:val="en-US"/>
+        </w:rPr>
+        <w:t>alight = AmbientLight('alight')</w:t>
+      </w:r>
+      <w:r>
+        <w:rPr>
+          <w:rFonts w:ascii="Courier New" w:hAnsi="Courier New" w:cs="Courier New"/>
+          <w:sz w:val="20"/>
+          <w:szCs w:val="20"/>
+          <w:lang w:val="en-US"/>
+        </w:rPr>
+        <w:br/>
+        <w:t>alight.setColor(VBase4(0.2, 0.2, 0.2, 1))</w:t>
+      </w:r>
+      <w:r>
+        <w:rPr>
+          <w:rFonts w:ascii="Courier New" w:hAnsi="Courier New" w:cs="Courier New"/>
+          <w:sz w:val="20"/>
+          <w:szCs w:val="20"/>
+          <w:lang w:val="en-US"/>
+        </w:rPr>
+        <w:br/>
+        <w:t>self.alnp = render.attachNewNode(alight)</w:t>
+      </w:r>
+      <w:r>
+        <w:rPr>
+          <w:rFonts w:ascii="Courier New" w:hAnsi="Courier New" w:cs="Courier New"/>
+          <w:sz w:val="20"/>
+          <w:szCs w:val="20"/>
+          <w:lang w:val="en-US"/>
+        </w:rPr>
+        <w:br/>
+        <w:t>render.setLight(self.alnp)</w:t>
+      </w:r>
+    </w:p>
+    <w:p>
+      <w:pPr>
+        <w:rPr>
+          <w:rFonts w:cs="Courier New"/>
+          <w:sz w:val="20"/>
+          <w:szCs w:val="20"/>
+          <w:lang w:val="de-DE"/>
+        </w:rPr>
+      </w:pPr>
+      <w:r>
+        <w:rPr>
+          <w:rFonts w:cs="Courier New"/>
+          <w:sz w:val="20"/>
+          <w:szCs w:val="20"/>
+          <w:lang w:val="de-DE"/>
+        </w:rPr>
+        <w:t>Da aber auch die Sonne einen Schatten von der Punktlichtquelle bekommt</w:t>
+      </w:r>
+      <w:r>
+        <w:rPr>
+          <w:rFonts w:cs="Courier New"/>
+          <w:sz w:val="20"/>
+          <w:szCs w:val="20"/>
+          <w:lang w:val="de-DE"/>
+        </w:rPr>
+        <w:t xml:space="preserve">, muss für sie </w:t>
+      </w:r>
+      <w:r>
+        <w:rPr>
+          <w:rFonts w:cs="Courier New"/>
+          <w:sz w:val="20"/>
+          <w:szCs w:val="20"/>
+          <w:lang w:val="de-DE"/>
+        </w:rPr>
+        <w:t>ein eigenes „Ambient Light“ erstellt werden.</w:t>
+      </w:r>
+    </w:p>
+    <w:p>
+      <w:pPr>
+        <w:pStyle w:val="berschrift2"/>
+        <w:numPr>
+          <w:ilvl w:val="1"/>
+          <w:numId w:val="2"/>
+        </w:numPr>
+        <w:rPr>
+          <w:rFonts w:cs="Courier New"/>
+          <w:sz w:val="20"/>
+          <w:szCs w:val="20"/>
+          <w:lang w:val="de-DE"/>
+        </w:rPr>
+      </w:pPr>
+      <w:bookmarkStart w:id="18" w:name="_Toc437381576"/>
+      <w:r>
+        <w:rPr>
+          <w:lang w:val="de-DE"/>
+        </w:rPr>
+        <w:t>Texturen</w:t>
+      </w:r>
+      <w:r>
+        <w:rPr>
+          <w:lang w:val="de-DE"/>
+        </w:rPr>
+        <w:t xml:space="preserve"> und Models</w:t>
+      </w:r>
+      <w:bookmarkEnd w:id="18"/>
+    </w:p>
+    <w:p>
+      <w:pPr>
+        <w:rPr>
+          <w:lang w:val="de-DE"/>
+        </w:rPr>
+      </w:pPr>
+      <w:r>
+        <w:rPr>
+          <w:lang w:val="de-DE"/>
+        </w:rPr>
+        <w:t>Die Texturen</w:t>
+      </w:r>
+      <w:r>
+        <w:rPr>
+          <w:lang w:val="de-DE"/>
+        </w:rPr>
+        <w:t xml:space="preserve"> und Modelle</w:t>
+      </w:r>
+      <w:r>
+        <w:rPr>
+          <w:lang w:val="de-DE"/>
+        </w:rPr>
+        <w:t xml:space="preserve"> </w:t>
+      </w:r>
+      <w:r>
+        <w:rPr>
+          <w:lang w:val="de-DE"/>
+        </w:rPr>
+        <w:t>we</w:t>
+      </w:r>
+      <w:r>
+        <w:rPr>
+          <w:lang w:val="de-DE"/>
+        </w:rPr>
+        <w:t>rden wie</w:t>
+      </w:r>
+      <w:r>
+        <w:rPr>
+          <w:lang w:val="de-DE"/>
+        </w:rPr>
+        <w:t xml:space="preserve"> </w:t>
+      </w:r>
+      <w:r>
+        <w:rPr>
+          <w:lang w:val="de-DE"/>
+        </w:rPr>
+        <w:t>folgt geladen:</w:t>
+      </w:r>
+    </w:p>
+    <w:p>
+      <w:pPr>
+        <w:rPr>
+          <w:rFonts w:ascii="Courier New" w:hAnsi="Courier New" w:cs="Courier New"/>
+          <w:sz w:val="20"/>
+          <w:szCs w:val="20"/>
+          <w:lang w:val="en-US"/>
+        </w:rPr>
+      </w:pPr>
+      <w:r>
+        <w:rPr>
+          <w:rFonts w:ascii="Courier New" w:hAnsi="Courier New" w:cs="Courier New"/>
+          <w:sz w:val="20"/>
+          <w:szCs w:val="20"/>
+          <w:lang w:val="en-US"/>
+        </w:rPr>
+        <w:t># Erstellung der Erde</w:t>
+      </w:r>
+      <w:r>
+        <w:rPr>
+          <w:rFonts w:ascii="Courier New" w:hAnsi="Courier New" w:cs="Courier New"/>
+          <w:sz w:val="20"/>
+          <w:szCs w:val="20"/>
+          <w:lang w:val="en-US"/>
+        </w:rPr>
+        <w:br/>
+        <w:t>self.earth = loader.loadModel(self.e.get_model())</w:t>
+      </w:r>
+      <w:r>
+        <w:rPr>
+          <w:rFonts w:ascii="Courier New" w:hAnsi="Courier New" w:cs="Courier New"/>
+          <w:sz w:val="20"/>
+          <w:szCs w:val="20"/>
+          <w:lang w:val="en-US"/>
+        </w:rPr>
+        <w:br/>
+        <w:t>self.earth_tex = loader.loadTexture(self.e.get_texture())</w:t>
+      </w:r>
+      <w:r>
+        <w:rPr>
+          <w:rFonts w:ascii="Courier New" w:hAnsi="Courier New" w:cs="Courier New"/>
+          <w:sz w:val="20"/>
+          <w:szCs w:val="20"/>
+          <w:lang w:val="en-US"/>
+        </w:rPr>
+        <w:br/>
+        <w:t>self.earth.setTexture(self.earth_tex, 1)</w:t>
+      </w:r>
+      <w:r>
+        <w:rPr>
+          <w:rFonts w:ascii="Courier New" w:hAnsi="Courier New" w:cs="Courier New"/>
+          <w:sz w:val="20"/>
+          <w:szCs w:val="20"/>
+          <w:lang w:val="en-US"/>
+        </w:rPr>
+        <w:br/>
+        <w:t>self.earth.reparentTo(self.orbit_root_earth)</w:t>
+      </w:r>
+      <w:r>
+        <w:rPr>
+          <w:rFonts w:ascii="Courier New" w:hAnsi="Courier New" w:cs="Courier New"/>
+          <w:sz w:val="20"/>
+          <w:szCs w:val="20"/>
+          <w:lang w:val="en-US"/>
+        </w:rPr>
+        <w:br/>
+        <w:t>self.earth.setScale(self.e.get_size())</w:t>
+      </w:r>
+      <w:r>
+        <w:rPr>
+          <w:rFonts w:ascii="Courier New" w:hAnsi="Courier New" w:cs="Courier New"/>
+          <w:sz w:val="20"/>
+          <w:szCs w:val="20"/>
+          <w:lang w:val="en-US"/>
+        </w:rPr>
+        <w:br/>
+        <w:t>self.earth.setPos(self.e.get_orbitscale(), 0, 0)</w:t>
+      </w:r>
+    </w:p>
+    <w:p>
+      <w:pPr>
+        <w:rPr>
+          <w:lang w:val="de-DE"/>
+        </w:rPr>
+      </w:pPr>
+    </w:p>
+    <w:p>
+      <w:pPr>
+        <w:pStyle w:val="berschrift2"/>
+        <w:numPr>
+          <w:ilvl w:val="1"/>
+          <w:numId w:val="2"/>
+        </w:numPr>
+        <w:rPr>
+          <w:lang w:val="de-DE"/>
+        </w:rPr>
+      </w:pPr>
+      <w:bookmarkStart w:id="19" w:name="_Toc437381577"/>
+      <w:r>
+        <w:rPr>
+          <w:lang w:val="de-DE"/>
+        </w:rPr>
+        <w:t>Geschwindigkeit</w:t>
+      </w:r>
+      <w:bookmarkEnd w:id="19"/>
+    </w:p>
+    <w:p>
+      <w:pPr>
+        <w:rPr>
+          <w:lang w:val="de-DE"/>
+        </w:rPr>
+      </w:pPr>
+      <w:r>
+        <w:rPr>
+          <w:lang w:val="de-DE"/>
+        </w:rPr>
+        <w:t>Es ist möglich die Geschwindigkeit der Himmelskörper</w:t>
+      </w:r>
+      <w:r>
+        <w:rPr>
+          <w:lang w:val="de-DE"/>
+        </w:rPr>
+        <w:t xml:space="preserve"> </w:t>
+      </w:r>
+      <w:r>
+        <w:rPr>
+          <w:lang w:val="de-DE"/>
+        </w:rPr>
+        <w:t xml:space="preserve">zu erhöhen </w:t>
+      </w:r>
+      <w:r>
+        <w:rPr>
+          <w:lang w:val="de-DE"/>
+        </w:rPr>
+        <w:t xml:space="preserve">oder zu verringern. </w:t>
+      </w:r>
+      <w:r>
+        <w:rPr>
+          <w:lang w:val="de-DE"/>
+        </w:rPr>
+        <w:t xml:space="preserve">Wenn die Geschwindigkeit zu weit verringert wird bewegen sich die Himmelskörper </w:t>
+      </w:r>
+      <w:r>
+        <w:rPr>
+          <w:lang w:val="de-DE"/>
+        </w:rPr>
+        <w:t>rückwärts</w:t>
+      </w:r>
+      <w:r>
+        <w:rPr>
+          <w:lang w:val="de-DE"/>
+        </w:rPr>
+        <w:t>.</w:t>
+      </w:r>
+      <w:r>
+        <w:rPr>
+          <w:lang w:val="de-DE"/>
+        </w:rPr>
+        <w:t xml:space="preserve"> Dies ist ganz einfach möglich:</w:t>
+      </w:r>
+    </w:p>
+    <w:p>
+      <w:pPr>
+        <w:rPr>
+          <w:rFonts w:ascii="Courier New" w:hAnsi="Courier New" w:cs="Courier New"/>
+          <w:sz w:val="20"/>
+          <w:szCs w:val="20"/>
+          <w:lang w:val="en-US"/>
+        </w:rPr>
+      </w:pPr>
+      <w:r>
+        <w:rPr>
+          <w:rFonts w:ascii="Courier New" w:hAnsi="Courier New" w:cs="Courier New"/>
+          <w:sz w:val="20"/>
+          <w:szCs w:val="20"/>
+          <w:lang w:val="en-US"/>
+        </w:rPr>
+        <w:t>self.orbit_period_earth.setPlayRate(self.orbit_period_earth.getPlayRate()-1)</w:t>
+      </w:r>
+    </w:p>
+    <w:p>
+      <w:pPr>
+        <w:rPr>
+          <w:lang w:val="de-DE"/>
+        </w:rPr>
+      </w:pPr>
+      <w:r>
+        <w:rPr>
+          <w:lang w:val="de-DE"/>
+        </w:rPr>
+        <w:t xml:space="preserve">Das Problem hier ist nur das wenn der Wert auf 0 fällt wird die </w:t>
+      </w:r>
+      <w:r>
+        <w:rPr>
+          <w:rFonts w:ascii="Courier New" w:hAnsi="Courier New" w:cs="Courier New"/>
+          <w:lang w:val="de-DE"/>
+        </w:rPr>
+        <w:t>PlayRate</w:t>
+      </w:r>
+      <w:r>
+        <w:rPr>
+          <w:lang w:val="de-DE"/>
+        </w:rPr>
+        <w:t xml:space="preserve"> zurückgesetzt. Also ist noch eine IF-Anweisung notwendig um die 0 Stelle zu umgehen</w:t>
+      </w:r>
+      <w:r>
+        <w:rPr>
+          <w:lang w:val="de-DE"/>
+        </w:rPr>
+        <w:t>.</w:t>
+      </w:r>
+    </w:p>
+    <w:p>
+      <w:pPr>
+        <w:rPr>
+          <w:lang w:val="de-DE"/>
+        </w:rPr>
+      </w:pPr>
+    </w:p>
+    <w:p>
+      <w:pPr>
+        <w:rPr>
+          <w:lang w:val="en-US"/>
+        </w:rPr>
+      </w:pPr>
+      <w:r>
+        <w:rPr>
+          <w:lang w:val="en-US"/>
+        </w:rPr>
+        <w:br w:type="page"/>
+      </w:r>
     </w:p>
     <w:p>
       <w:pPr>
@@ -5370,7 +6027,7 @@
           <w:lang w:eastAsia="de-AT"/>
         </w:rPr>
       </w:pPr>
-      <w:bookmarkStart w:id="17" w:name="_Toc437362031"/>
+      <w:bookmarkStart w:id="20" w:name="_Toc437381578"/>
       <w:r>
         <w:rPr>
           <w:rFonts w:eastAsia="Times New Roman"/>
@@ -5379,7 +6036,7 @@
         <w:lastRenderedPageBreak/>
         <w:t>Bedienungsanleitung</w:t>
       </w:r>
-      <w:bookmarkEnd w:id="17"/>
+      <w:bookmarkEnd w:id="20"/>
     </w:p>
     <w:p>
       <w:pPr>
@@ -5402,10 +6059,10 @@
       <w:r>
         <w:rPr>
           <w:noProof/>
-          <w:lang w:eastAsia="de-AT"/>
+          <w:lang w:val="en-US"/>
         </w:rPr>
         <w:drawing>
-          <wp:inline distT="0" distB="0" distL="0" distR="0" wp14:anchorId="460D4A03" wp14:editId="06DD3A66">
+          <wp:inline distT="0" distB="0" distL="0" distR="0" wp14:anchorId="7DC85291" wp14:editId="091470CD">
             <wp:extent cx="5760720" cy="4539615"/>
             <wp:effectExtent l="0" t="0" r="0" b="0"/>
             <wp:docPr id="4" name="Grafik 4"/>
@@ -5451,7 +6108,7 @@
       <w:pPr>
         <w:pStyle w:val="Beschriftung"/>
       </w:pPr>
-      <w:bookmarkStart w:id="18" w:name="_Toc437361169"/>
+      <w:bookmarkStart w:id="21" w:name="_Toc437361169"/>
       <w:r>
         <w:t xml:space="preserve">Abbildung </w:t>
       </w:r>
@@ -5477,14 +6134,9 @@
         <w:fldChar w:fldCharType="end"/>
       </w:r>
       <w:r>
-        <w:t xml:space="preserve"> top </w:t>
-      </w:r>
-      <w:proofErr w:type="spellStart"/>
-      <w:r>
-        <w:t>view</w:t>
-      </w:r>
-      <w:bookmarkEnd w:id="18"/>
-      <w:proofErr w:type="spellEnd"/>
+        <w:t xml:space="preserve"> top view</w:t>
+      </w:r>
+      <w:bookmarkEnd w:id="21"/>
     </w:p>
     <w:p>
       <w:pPr>
@@ -5498,7 +6150,7 @@
           <w:lang w:eastAsia="de-AT"/>
         </w:rPr>
       </w:pPr>
-      <w:bookmarkStart w:id="19" w:name="_Toc437362032"/>
+      <w:bookmarkStart w:id="22" w:name="_Toc437381579"/>
       <w:r>
         <w:rPr>
           <w:rFonts w:eastAsia="Times New Roman"/>
@@ -5506,7 +6158,7 @@
         </w:rPr>
         <w:t>Tastensteuerung:</w:t>
       </w:r>
-      <w:bookmarkEnd w:id="19"/>
+      <w:bookmarkEnd w:id="22"/>
     </w:p>
     <w:p>
       <w:pPr>
@@ -5546,6 +6198,12 @@
         </w:rPr>
         <w:t>T … Texturen können an und ausgeschalten werden</w:t>
       </w:r>
+      <w:r>
+        <w:rPr>
+          <w:lang w:eastAsia="de-AT"/>
+        </w:rPr>
+        <w:t xml:space="preserve"> (Das Licht wird dabei ebenfalls ausgeschaltet)</w:t>
+      </w:r>
     </w:p>
     <w:p>
       <w:pPr>
@@ -5606,10 +6264,11 @@
       </w:pPr>
       <w:r>
         <w:rPr>
-          <w:lang w:eastAsia="de-AT"/>
+          <w:noProof/>
+          <w:lang w:val="en-US"/>
         </w:rPr>
         <w:drawing>
-          <wp:anchor distT="0" distB="0" distL="114300" distR="114300" simplePos="0" relativeHeight="251663360" behindDoc="1" locked="0" layoutInCell="1" allowOverlap="1" wp14:anchorId="10E27B21" wp14:editId="5B9A4D1F">
+          <wp:anchor distT="0" distB="0" distL="114300" distR="114300" simplePos="0" relativeHeight="251663360" behindDoc="1" locked="0" layoutInCell="1" allowOverlap="1" wp14:anchorId="70382024" wp14:editId="343603B5">
             <wp:simplePos x="0" y="0"/>
             <wp:positionH relativeFrom="margin">
               <wp:align>right</wp:align>
@@ -5766,100 +6425,65 @@
           <w:rFonts w:ascii="Courier New" w:hAnsi="Courier New" w:cs="Courier New"/>
           <w:sz w:val="20"/>
           <w:szCs w:val="20"/>
-          <w:lang w:eastAsia="de-AT"/>
-        </w:rPr>
-      </w:pPr>
-      <w:proofErr w:type="spellStart"/>
+          <w:lang w:val="en-US" w:eastAsia="de-AT"/>
+        </w:rPr>
+      </w:pPr>
       <w:r>
         <w:rPr>
           <w:rFonts w:ascii="Courier New" w:hAnsi="Courier New" w:cs="Courier New"/>
           <w:sz w:val="20"/>
           <w:szCs w:val="20"/>
-          <w:lang w:eastAsia="de-AT"/>
-        </w:rPr>
-        <w:t>base.accept</w:t>
-      </w:r>
-      <w:proofErr w:type="spellEnd"/>
+          <w:lang w:val="en-US" w:eastAsia="de-AT"/>
+        </w:rPr>
+        <w:t>base.accept("p", self.handlePause)</w:t>
+      </w:r>
+    </w:p>
+    <w:p>
+      <w:pPr>
+        <w:rPr>
+          <w:lang w:eastAsia="de-AT"/>
+        </w:rPr>
+      </w:pPr>
+      <w:r>
+        <w:rPr>
+          <w:lang w:eastAsia="de-AT"/>
+        </w:rPr>
+        <w:t xml:space="preserve">man kann mit </w:t>
+      </w:r>
       <w:r>
         <w:rPr>
           <w:rFonts w:ascii="Courier New" w:hAnsi="Courier New" w:cs="Courier New"/>
           <w:sz w:val="20"/>
-          <w:szCs w:val="20"/>
-          <w:lang w:eastAsia="de-AT"/>
-        </w:rPr>
-        <w:t xml:space="preserve">("p", </w:t>
-      </w:r>
-      <w:proofErr w:type="spellStart"/>
+          <w:lang w:eastAsia="de-AT"/>
+        </w:rPr>
+        <w:t>accept</w:t>
+      </w:r>
+      <w:r>
+        <w:rPr>
+          <w:lang w:eastAsia="de-AT"/>
+        </w:rPr>
+        <w:t xml:space="preserve"> einer Taste eine bestimmte Funktion geben. Sollte wie in dem Fall p </w:t>
+      </w:r>
+      <w:r>
+        <w:rPr>
+          <w:lang w:eastAsia="de-AT"/>
+        </w:rPr>
+        <w:t>gedrückt werden, dann wird die M</w:t>
+      </w:r>
+      <w:r>
+        <w:rPr>
+          <w:lang w:eastAsia="de-AT"/>
+        </w:rPr>
+        <w:t xml:space="preserve">ethode </w:t>
+      </w:r>
       <w:r>
         <w:rPr>
           <w:rFonts w:ascii="Courier New" w:hAnsi="Courier New" w:cs="Courier New"/>
           <w:sz w:val="20"/>
-          <w:szCs w:val="20"/>
-          <w:lang w:eastAsia="de-AT"/>
-        </w:rPr>
-        <w:t>self.handlePause</w:t>
-      </w:r>
-      <w:proofErr w:type="spellEnd"/>
-      <w:r>
-        <w:rPr>
-          <w:rFonts w:ascii="Courier New" w:hAnsi="Courier New" w:cs="Courier New"/>
-          <w:sz w:val="20"/>
-          <w:szCs w:val="20"/>
-          <w:lang w:eastAsia="de-AT"/>
-        </w:rPr>
-        <w:t>)</w:t>
-      </w:r>
-    </w:p>
-    <w:p>
-      <w:pPr>
-        <w:rPr>
-          <w:lang w:eastAsia="de-AT"/>
-        </w:rPr>
-      </w:pPr>
-      <w:r>
-        <w:rPr>
-          <w:lang w:eastAsia="de-AT"/>
-        </w:rPr>
-        <w:t xml:space="preserve">man kann mit </w:t>
-      </w:r>
-      <w:proofErr w:type="spellStart"/>
-      <w:r>
-        <w:rPr>
-          <w:rFonts w:ascii="Courier New" w:hAnsi="Courier New" w:cs="Courier New"/>
-          <w:sz w:val="20"/>
-          <w:lang w:eastAsia="de-AT"/>
-        </w:rPr>
-        <w:t>accept</w:t>
-      </w:r>
-      <w:proofErr w:type="spellEnd"/>
-      <w:r>
-        <w:rPr>
-          <w:lang w:eastAsia="de-AT"/>
-        </w:rPr>
-        <w:t xml:space="preserve"> einer Taste eine bestimmte Funktion geben. Sollte wie in dem Fall p </w:t>
-      </w:r>
-      <w:r>
-        <w:rPr>
-          <w:lang w:eastAsia="de-AT"/>
-        </w:rPr>
-        <w:t>gedrückt werden, dann wird die M</w:t>
-      </w:r>
-      <w:r>
-        <w:rPr>
-          <w:lang w:eastAsia="de-AT"/>
-        </w:rPr>
-        <w:t xml:space="preserve">ethode </w:t>
-      </w:r>
-      <w:proofErr w:type="spellStart"/>
-      <w:r>
-        <w:rPr>
-          <w:rFonts w:ascii="Courier New" w:hAnsi="Courier New" w:cs="Courier New"/>
-          <w:sz w:val="20"/>
           <w:lang w:eastAsia="de-AT"/>
         </w:rPr>
         <w:t>handlePause</w:t>
       </w:r>
-      <w:proofErr w:type="spellEnd"/>
       <w:r>
         <w:rPr>
           <w:lang w:eastAsia="de-AT"/>
@@ -5879,7 +6503,7 @@
           <w:lang w:eastAsia="de-AT"/>
         </w:rPr>
       </w:pPr>
-      <w:bookmarkStart w:id="20" w:name="_Toc437362033"/>
+      <w:bookmarkStart w:id="23" w:name="_Toc437381580"/>
       <w:r>
         <w:rPr>
           <w:rFonts w:eastAsia="Times New Roman"/>
@@ -5887,7 +6511,7 @@
         </w:rPr>
         <w:t>Maussteuerung</w:t>
       </w:r>
-      <w:bookmarkEnd w:id="20"/>
+      <w:bookmarkEnd w:id="23"/>
     </w:p>
     <w:p>
       <w:pPr>
@@ -5901,7 +6525,7 @@
           <w:lang w:eastAsia="de-AT"/>
         </w:rPr>
       </w:pPr>
-      <w:bookmarkStart w:id="21" w:name="_Toc437362034"/>
+      <w:bookmarkStart w:id="24" w:name="_Toc437381581"/>
       <w:r>
         <w:rPr>
           <w:rFonts w:eastAsia="Times New Roman"/>
@@ -5909,7 +6533,7 @@
         </w:rPr>
         <w:t>Kameramode-XY</w:t>
       </w:r>
-      <w:bookmarkEnd w:id="21"/>
+      <w:bookmarkEnd w:id="24"/>
     </w:p>
     <w:p>
       <w:pPr>
@@ -5918,10 +6542,10 @@
       <w:r>
         <w:rPr>
           <w:noProof/>
-          <w:lang w:eastAsia="de-AT"/>
+          <w:lang w:val="en-US"/>
         </w:rPr>
         <w:drawing>
-          <wp:inline distT="0" distB="0" distL="0" distR="0" wp14:anchorId="44042735" wp14:editId="6E60F557">
+          <wp:inline distT="0" distB="0" distL="0" distR="0" wp14:anchorId="17390FB2" wp14:editId="031BEA72">
             <wp:extent cx="5753100" cy="4524375"/>
             <wp:effectExtent l="0" t="0" r="0" b="9525"/>
             <wp:docPr id="5" name="Grafik 5" descr="E:\TGM\5Klasse\SEW\solarsystem\asdf.png"/>
@@ -5974,7 +6598,7 @@
       <w:pPr>
         <w:pStyle w:val="Beschriftung"/>
       </w:pPr>
-      <w:bookmarkStart w:id="22" w:name="_Toc437361170"/>
+      <w:bookmarkStart w:id="25" w:name="_Toc437361170"/>
       <w:r>
         <w:t xml:space="preserve">Abbildung </w:t>
       </w:r>
@@ -6002,20 +6626,10 @@
       <w:r>
         <w:t xml:space="preserve"> </w:t>
       </w:r>
-      <w:proofErr w:type="spellStart"/>
-      <w:r>
-        <w:t>drive</w:t>
-      </w:r>
-      <w:proofErr w:type="spellEnd"/>
-      <w:r>
-        <w:t xml:space="preserve"> </w:t>
-      </w:r>
-      <w:proofErr w:type="spellStart"/>
-      <w:r>
-        <w:t>view</w:t>
-      </w:r>
-      <w:bookmarkEnd w:id="22"/>
-      <w:proofErr w:type="spellEnd"/>
+      <w:r>
+        <w:t>drive view</w:t>
+      </w:r>
+      <w:bookmarkEnd w:id="25"/>
     </w:p>
     <w:p>
       <w:pPr>
@@ -6079,24 +6693,12 @@
         <w:pStyle w:val="HTMLVorformatiert"/>
         <w:shd w:val="clear" w:color="auto" w:fill="FFFFFF"/>
       </w:pPr>
-      <w:proofErr w:type="spellStart"/>
-      <w:r>
-        <w:t>base.enableMouse</w:t>
-      </w:r>
-      <w:proofErr w:type="spellEnd"/>
-      <w:r>
-        <w:t>()</w:t>
+      <w:r>
+        <w:t>base.enableMouse()</w:t>
       </w:r>
       <w:r>
         <w:br/>
-      </w:r>
-      <w:proofErr w:type="spellStart"/>
-      <w:r>
-        <w:t>base.useDrive</w:t>
-      </w:r>
-      <w:proofErr w:type="spellEnd"/>
-      <w:r>
-        <w:t>()</w:t>
+        <w:t>base.useDrive()</w:t>
       </w:r>
       <w:r>
         <w:br/>
@@ -6106,46 +6708,17 @@
           <w:i/>
           <w:iCs/>
         </w:rPr>
-        <w:t xml:space="preserve">#setzt Kamera auf </w:t>
-      </w:r>
-      <w:proofErr w:type="spellStart"/>
+        <w:t>#setzt Kamera auf gewuenschte Ausgangsposition</w:t>
+      </w:r>
       <w:r>
         <w:rPr>
           <w:i/>
           <w:iCs/>
         </w:rPr>
-        <w:t>gewuenschte</w:t>
-      </w:r>
-      <w:proofErr w:type="spellEnd"/>
-      <w:r>
-        <w:rPr>
-          <w:i/>
-          <w:iCs/>
-        </w:rPr>
-        <w:t xml:space="preserve"> Ausgangsposition</w:t>
-      </w:r>
-      <w:r>
-        <w:rPr>
-          <w:i/>
-          <w:iCs/>
-        </w:rPr>
         <w:br/>
       </w:r>
-      <w:proofErr w:type="spellStart"/>
-      <w:r>
-        <w:t>base.drive.node</w:t>
-      </w:r>
-      <w:proofErr w:type="spellEnd"/>
-      <w:r>
-        <w:t>().</w:t>
-      </w:r>
-      <w:proofErr w:type="spellStart"/>
-      <w:r>
-        <w:t>setPos</w:t>
-      </w:r>
-      <w:proofErr w:type="spellEnd"/>
-      <w:r>
-        <w:t>(0, -40, 0)</w:t>
+      <w:r>
+        <w:t>base.drive.node().setPos(0, -40, 0)</w:t>
       </w:r>
     </w:p>
     <w:p>
@@ -6196,7 +6769,7 @@
           <w:lang w:eastAsia="de-AT"/>
         </w:rPr>
       </w:pPr>
-      <w:bookmarkStart w:id="23" w:name="_Toc437362035"/>
+      <w:bookmarkStart w:id="26" w:name="_Toc437381582"/>
       <w:r>
         <w:rPr>
           <w:rFonts w:eastAsia="Times New Roman"/>
@@ -6205,20 +6778,22 @@
         <w:lastRenderedPageBreak/>
         <w:t>Kameramode-Ultra</w:t>
       </w:r>
-      <w:bookmarkEnd w:id="23"/>
+      <w:bookmarkEnd w:id="26"/>
     </w:p>
     <w:p>
       <w:pPr>
         <w:pStyle w:val="berschrift2"/>
       </w:pPr>
-      <w:bookmarkStart w:id="24" w:name="_Toc437362036"/>
+      <w:bookmarkStart w:id="27" w:name="_Toc437362036"/>
+      <w:bookmarkStart w:id="28" w:name="_Toc437381583"/>
       <w:r>
         <w:rPr>
           <w:rFonts w:eastAsia="Times New Roman"/>
-          <w:lang w:eastAsia="de-AT"/>
+          <w:noProof/>
+          <w:lang w:val="en-US"/>
         </w:rPr>
         <w:drawing>
-          <wp:inline distT="0" distB="0" distL="0" distR="0" wp14:anchorId="0B25EF3B" wp14:editId="49576999">
+          <wp:inline distT="0" distB="0" distL="0" distR="0" wp14:anchorId="60FDD587" wp14:editId="04F58C24">
             <wp:extent cx="5760720" cy="4286250"/>
             <wp:effectExtent l="0" t="0" r="0" b="0"/>
             <wp:docPr id="7" name="Grafik 7"/>
@@ -6253,7 +6828,8 @@
           </wp:inline>
         </w:drawing>
       </w:r>
-      <w:bookmarkEnd w:id="24"/>
+      <w:bookmarkEnd w:id="27"/>
+      <w:bookmarkEnd w:id="28"/>
     </w:p>
     <w:p>
       <w:pPr>
@@ -6263,7 +6839,7 @@
           <w:lang w:eastAsia="de-AT"/>
         </w:rPr>
       </w:pPr>
-      <w:bookmarkStart w:id="25" w:name="_Toc437361171"/>
+      <w:bookmarkStart w:id="29" w:name="_Toc437361171"/>
       <w:r>
         <w:t xml:space="preserve">Abbildung </w:t>
       </w:r>
@@ -6286,22 +6862,9 @@
         <w:fldChar w:fldCharType="end"/>
       </w:r>
       <w:r>
-        <w:t xml:space="preserve"> </w:t>
-      </w:r>
-      <w:proofErr w:type="spellStart"/>
-      <w:r>
-        <w:t>camera</w:t>
-      </w:r>
-      <w:proofErr w:type="spellEnd"/>
-      <w:r>
-        <w:t xml:space="preserve"> </w:t>
-      </w:r>
-      <w:proofErr w:type="spellStart"/>
-      <w:r>
-        <w:t>ultra</w:t>
-      </w:r>
-      <w:bookmarkEnd w:id="25"/>
-      <w:proofErr w:type="spellEnd"/>
+        <w:t xml:space="preserve"> camera ultra</w:t>
+      </w:r>
+      <w:bookmarkEnd w:id="29"/>
     </w:p>
     <w:p>
       <w:pPr>
@@ -6403,24 +6966,12 @@
         <w:pStyle w:val="HTMLVorformatiert"/>
         <w:shd w:val="clear" w:color="auto" w:fill="FFFFFF"/>
       </w:pPr>
-      <w:proofErr w:type="spellStart"/>
-      <w:r>
-        <w:t>base.enableMouse</w:t>
-      </w:r>
-      <w:proofErr w:type="spellEnd"/>
-      <w:r>
-        <w:t>()</w:t>
+      <w:r>
+        <w:t>base.enableMouse()</w:t>
       </w:r>
       <w:r>
         <w:br/>
-      </w:r>
-      <w:proofErr w:type="spellStart"/>
-      <w:r>
-        <w:t>base.useTrackball</w:t>
-      </w:r>
-      <w:proofErr w:type="spellEnd"/>
-      <w:r>
-        <w:t>()</w:t>
+        <w:t>base.useTrackball()</w:t>
       </w:r>
       <w:r>
         <w:br/>
@@ -6430,46 +6981,17 @@
           <w:i/>
           <w:iCs/>
         </w:rPr>
-        <w:t xml:space="preserve">#setzt Kamera auf </w:t>
-      </w:r>
-      <w:proofErr w:type="spellStart"/>
+        <w:t>#setzt Kamera auf gewuenschte Ausgangsposition</w:t>
+      </w:r>
       <w:r>
         <w:rPr>
           <w:i/>
           <w:iCs/>
         </w:rPr>
-        <w:t>gewuenschte</w:t>
-      </w:r>
-      <w:proofErr w:type="spellEnd"/>
-      <w:r>
-        <w:rPr>
-          <w:i/>
-          <w:iCs/>
-        </w:rPr>
-        <w:t xml:space="preserve"> Ausgangsposition</w:t>
-      </w:r>
-      <w:r>
-        <w:rPr>
-          <w:i/>
-          <w:iCs/>
-        </w:rPr>
         <w:br/>
       </w:r>
-      <w:proofErr w:type="spellStart"/>
-      <w:r>
-        <w:t>base.trackball.node</w:t>
-      </w:r>
-      <w:proofErr w:type="spellEnd"/>
-      <w:r>
-        <w:t>().</w:t>
-      </w:r>
-      <w:proofErr w:type="spellStart"/>
-      <w:r>
-        <w:t>setPos</w:t>
-      </w:r>
-      <w:proofErr w:type="spellEnd"/>
-      <w:r>
-        <w:t>(0, 40, 0)</w:t>
+      <w:r>
+        <w:t>base.trackball.node().setPos(0, 40, 0)</w:t>
       </w:r>
     </w:p>
     <w:p>
@@ -6524,7 +7046,7 @@
           <w:lang w:eastAsia="de-AT"/>
         </w:rPr>
       </w:pPr>
-      <w:bookmarkStart w:id="26" w:name="_Toc437362037"/>
+      <w:bookmarkStart w:id="30" w:name="_Toc437381584"/>
       <w:r>
         <w:rPr>
           <w:rFonts w:eastAsia="Times New Roman"/>
@@ -6533,7 +7055,7 @@
         <w:lastRenderedPageBreak/>
         <w:t>Probleme</w:t>
       </w:r>
-      <w:bookmarkEnd w:id="26"/>
+      <w:bookmarkEnd w:id="30"/>
     </w:p>
     <w:p>
       <w:pPr>
@@ -6599,7 +7121,6 @@
         </w:rPr>
         <w:t xml:space="preserve">Im Installationsordern befindet sich ein Ordner </w:t>
       </w:r>
-      <w:proofErr w:type="spellStart"/>
       <w:r>
         <w:rPr>
           <w:i/>
@@ -6607,7 +7128,6 @@
         </w:rPr>
         <w:t>python</w:t>
       </w:r>
-      <w:proofErr w:type="spellEnd"/>
       <w:r>
         <w:rPr>
           <w:lang w:eastAsia="de-AT"/>
@@ -6645,7 +7165,6 @@
         </w:rPr>
         <w:t xml:space="preserve">Dieser Fehler wurde behoben in dem man die Ordnerstruktur angepasst hat. Bei uns sind alle Texturen im Ordern </w:t>
       </w:r>
-      <w:proofErr w:type="spellStart"/>
       <w:r>
         <w:rPr>
           <w:i/>
@@ -6653,7 +7172,6 @@
         </w:rPr>
         <w:t>models</w:t>
       </w:r>
-      <w:proofErr w:type="spellEnd"/>
       <w:r>
         <w:rPr>
           <w:lang w:eastAsia="de-AT"/>
@@ -6703,7 +7221,6 @@
         </w:rPr>
         <w:t xml:space="preserve"> der Ordner </w:t>
       </w:r>
-      <w:proofErr w:type="spellStart"/>
       <w:r>
         <w:rPr>
           <w:i/>
@@ -6711,7 +7228,6 @@
         </w:rPr>
         <w:t>orb</w:t>
       </w:r>
-      <w:proofErr w:type="spellEnd"/>
       <w:r>
         <w:rPr>
           <w:lang w:eastAsia="de-AT"/>
@@ -6767,7 +7283,6 @@
         </w:rPr>
         <w:t xml:space="preserve">z.B. </w:t>
       </w:r>
-      <w:proofErr w:type="spellStart"/>
       <w:r>
         <w:rPr>
           <w:rFonts w:ascii="Courier New" w:hAnsi="Courier New" w:cs="Courier New"/>
@@ -6775,46 +7290,24 @@
           <w:szCs w:val="20"/>
           <w:lang w:eastAsia="de-AT"/>
         </w:rPr>
-        <w:t>base.trackball.node</w:t>
-      </w:r>
-      <w:proofErr w:type="spellEnd"/>
+        <w:t>base.trackball.node().</w:t>
+      </w:r>
       <w:r>
         <w:rPr>
           <w:rFonts w:ascii="Courier New" w:hAnsi="Courier New" w:cs="Courier New"/>
           <w:sz w:val="20"/>
           <w:szCs w:val="20"/>
-          <w:lang w:eastAsia="de-AT"/>
-        </w:rPr>
-        <w:t>().</w:t>
-      </w:r>
-      <w:proofErr w:type="spellStart"/>
+        </w:rPr>
+        <w:t>setPos(0, 40, 0)</w:t>
+      </w:r>
       <w:r>
         <w:rPr>
           <w:rFonts w:ascii="Courier New" w:hAnsi="Courier New" w:cs="Courier New"/>
           <w:sz w:val="20"/>
           <w:szCs w:val="20"/>
         </w:rPr>
-        <w:t>setPos</w:t>
-      </w:r>
-      <w:proofErr w:type="spellEnd"/>
-      <w:r>
-        <w:rPr>
-          <w:rFonts w:ascii="Courier New" w:hAnsi="Courier New" w:cs="Courier New"/>
-          <w:sz w:val="20"/>
-          <w:szCs w:val="20"/>
-        </w:rPr>
-        <w:t>(0, 40, 0)</w:t>
-      </w:r>
-      <w:r>
-        <w:rPr>
-          <w:rFonts w:ascii="Courier New" w:hAnsi="Courier New" w:cs="Courier New"/>
-          <w:sz w:val="20"/>
-          <w:szCs w:val="20"/>
-        </w:rPr>
         <w:t>.</w:t>
       </w:r>
-      <w:bookmarkStart w:id="27" w:name="_GoBack"/>
-      <w:bookmarkEnd w:id="27"/>
     </w:p>
     <w:p>
       <w:pPr>
@@ -6835,7 +7328,7 @@
           <w:lang w:eastAsia="de-AT"/>
         </w:rPr>
       </w:pPr>
-      <w:bookmarkStart w:id="28" w:name="_Toc437362038"/>
+      <w:bookmarkStart w:id="31" w:name="_Toc437381585"/>
       <w:r>
         <w:rPr>
           <w:rFonts w:eastAsia="Times New Roman"/>
@@ -6843,7 +7336,7 @@
         </w:rPr>
         <w:t>Quellen</w:t>
       </w:r>
-      <w:bookmarkEnd w:id="28"/>
+      <w:bookmarkEnd w:id="31"/>
     </w:p>
     <w:p>
       <w:pPr>
@@ -6857,13 +7350,8 @@
         </w:rPr>
         <w:t xml:space="preserve">[1] </w:t>
       </w:r>
-      <w:proofErr w:type="spellStart"/>
-      <w:r>
-        <w:t>PythonGameLibraries</w:t>
-      </w:r>
-      <w:proofErr w:type="spellEnd"/>
-      <w:r>
-        <w:t xml:space="preserve"> - Python Wiki</w:t>
+      <w:r>
+        <w:t>PythonGameLibraries - Python Wiki</w:t>
       </w:r>
       <w:r>
         <w:t xml:space="preserve">, </w:t>
@@ -7042,7 +7530,7 @@
           <w:lang w:eastAsia="de-AT"/>
         </w:rPr>
       </w:pPr>
-      <w:bookmarkStart w:id="29" w:name="_Toc437362039"/>
+      <w:bookmarkStart w:id="32" w:name="_Toc437381586"/>
       <w:r>
         <w:rPr>
           <w:rFonts w:eastAsia="Times New Roman"/>
@@ -7050,7 +7538,7 @@
         </w:rPr>
         <w:t>Abbildungsverzeichnis</w:t>
       </w:r>
-      <w:bookmarkEnd w:id="29"/>
+      <w:bookmarkEnd w:id="32"/>
     </w:p>
     <w:p>
       <w:pPr>
@@ -7440,8 +7928,12 @@
       </w:pPr>
     </w:p>
     <w:sectPr>
-      <w:headerReference w:type="default" r:id="rId22"/>
-      <w:footerReference w:type="default" r:id="rId23"/>
+      <w:headerReference w:type="even" r:id="rId22"/>
+      <w:headerReference w:type="default" r:id="rId23"/>
+      <w:footerReference w:type="even" r:id="rId24"/>
+      <w:footerReference w:type="default" r:id="rId25"/>
+      <w:headerReference w:type="first" r:id="rId26"/>
+      <w:footerReference w:type="first" r:id="rId27"/>
       <w:pgSz w:w="11906" w:h="16838"/>
       <w:pgMar w:top="1417" w:right="1417" w:bottom="1134" w:left="1417" w:header="708" w:footer="708" w:gutter="0"/>
       <w:pgNumType w:start="0"/>
@@ -7454,7 +7946,7 @@
 </file>
 
 <file path=word/endnotes.xml><?xml version="1.0" encoding="utf-8"?>
-<w:endnotes xmlns:wpc="http://schemas.microsoft.com/office/word/2010/wordprocessingCanvas" xmlns:mc="http://schemas.openxmlformats.org/markup-compatibility/2006" xmlns:o="urn:schemas-microsoft-com:office:office" xmlns:r="http://schemas.openxmlformats.org/officeDocument/2006/relationships" xmlns:m="http://schemas.openxmlformats.org/officeDocument/2006/math" xmlns:v="urn:schemas-microsoft-com:vml" xmlns:wp14="http://schemas.microsoft.com/office/word/2010/wordprocessingDrawing" xmlns:wp="http://schemas.openxmlformats.org/drawingml/2006/wordprocessingDrawing" xmlns:w10="urn:schemas-microsoft-com:office:word" xmlns:w="http://schemas.openxmlformats.org/wordprocessingml/2006/main" xmlns:w14="http://schemas.microsoft.com/office/word/2010/wordml" xmlns:w15="http://schemas.microsoft.com/office/word/2012/wordml" xmlns:wpg="http://schemas.microsoft.com/office/word/2010/wordprocessingGroup" xmlns:wpi="http://schemas.microsoft.com/office/word/2010/wordprocessingInk" xmlns:wne="http://schemas.microsoft.com/office/word/2006/wordml" xmlns:wps="http://schemas.microsoft.com/office/word/2010/wordprocessingShape" mc:Ignorable="w14 w15 wp14">
+<w:endnotes xmlns:wpc="http://schemas.microsoft.com/office/word/2010/wordprocessingCanvas" xmlns:cx="http://schemas.microsoft.com/office/drawing/2014/chartex" xmlns:cx1="http://schemas.microsoft.com/office/drawing/2015/9/8/chartex" xmlns:mc="http://schemas.openxmlformats.org/markup-compatibility/2006" xmlns:o="urn:schemas-microsoft-com:office:office" xmlns:r="http://schemas.openxmlformats.org/officeDocument/2006/relationships" xmlns:m="http://schemas.openxmlformats.org/officeDocument/2006/math" xmlns:v="urn:schemas-microsoft-com:vml" xmlns:wp14="http://schemas.microsoft.com/office/word/2010/wordprocessingDrawing" xmlns:wp="http://schemas.openxmlformats.org/drawingml/2006/wordprocessingDrawing" xmlns:w10="urn:schemas-microsoft-com:office:word" xmlns:w="http://schemas.openxmlformats.org/wordprocessingml/2006/main" xmlns:w14="http://schemas.microsoft.com/office/word/2010/wordml" xmlns:w15="http://schemas.microsoft.com/office/word/2012/wordml" xmlns:w16se="http://schemas.microsoft.com/office/word/2015/wordml/symex" xmlns:wpg="http://schemas.microsoft.com/office/word/2010/wordprocessingGroup" xmlns:wpi="http://schemas.microsoft.com/office/word/2010/wordprocessingInk" xmlns:wne="http://schemas.microsoft.com/office/word/2006/wordml" xmlns:wps="http://schemas.microsoft.com/office/word/2010/wordprocessingShape" mc:Ignorable="w14 w15 w16se wp14">
   <w:endnote w:type="separator" w:id="-1">
     <w:p>
       <w:pPr>
@@ -7479,7 +7971,17 @@
 </file>
 
 <file path=word/footer1.xml><?xml version="1.0" encoding="utf-8"?>
-<w:ftr xmlns:wpc="http://schemas.microsoft.com/office/word/2010/wordprocessingCanvas" xmlns:mc="http://schemas.openxmlformats.org/markup-compatibility/2006" xmlns:o="urn:schemas-microsoft-com:office:office" xmlns:r="http://schemas.openxmlformats.org/officeDocument/2006/relationships" xmlns:m="http://schemas.openxmlformats.org/officeDocument/2006/math" xmlns:v="urn:schemas-microsoft-com:vml" xmlns:wp14="http://schemas.microsoft.com/office/word/2010/wordprocessingDrawing" xmlns:wp="http://schemas.openxmlformats.org/drawingml/2006/wordprocessingDrawing" xmlns:w10="urn:schemas-microsoft-com:office:word" xmlns:w="http://schemas.openxmlformats.org/wordprocessingml/2006/main" xmlns:w14="http://schemas.microsoft.com/office/word/2010/wordml" xmlns:w15="http://schemas.microsoft.com/office/word/2012/wordml" xmlns:wpg="http://schemas.microsoft.com/office/word/2010/wordprocessingGroup" xmlns:wpi="http://schemas.microsoft.com/office/word/2010/wordprocessingInk" xmlns:wne="http://schemas.microsoft.com/office/word/2006/wordml" xmlns:wps="http://schemas.microsoft.com/office/word/2010/wordprocessingShape" mc:Ignorable="w14 w15 wp14">
+<w:ftr xmlns:wpc="http://schemas.microsoft.com/office/word/2010/wordprocessingCanvas" xmlns:cx="http://schemas.microsoft.com/office/drawing/2014/chartex" xmlns:cx1="http://schemas.microsoft.com/office/drawing/2015/9/8/chartex" xmlns:mc="http://schemas.openxmlformats.org/markup-compatibility/2006" xmlns:o="urn:schemas-microsoft-com:office:office" xmlns:r="http://schemas.openxmlformats.org/officeDocument/2006/relationships" xmlns:m="http://schemas.openxmlformats.org/officeDocument/2006/math" xmlns:v="urn:schemas-microsoft-com:vml" xmlns:wp14="http://schemas.microsoft.com/office/word/2010/wordprocessingDrawing" xmlns:wp="http://schemas.openxmlformats.org/drawingml/2006/wordprocessingDrawing" xmlns:w10="urn:schemas-microsoft-com:office:word" xmlns:w="http://schemas.openxmlformats.org/wordprocessingml/2006/main" xmlns:w14="http://schemas.microsoft.com/office/word/2010/wordml" xmlns:w15="http://schemas.microsoft.com/office/word/2012/wordml" xmlns:w16se="http://schemas.microsoft.com/office/word/2015/wordml/symex" xmlns:wpg="http://schemas.microsoft.com/office/word/2010/wordprocessingGroup" xmlns:wpi="http://schemas.microsoft.com/office/word/2010/wordprocessingInk" xmlns:wne="http://schemas.microsoft.com/office/word/2006/wordml" xmlns:wps="http://schemas.microsoft.com/office/word/2010/wordprocessingShape" mc:Ignorable="w14 w15 w16se wp14">
+  <w:p>
+    <w:pPr>
+      <w:pStyle w:val="Fuzeile"/>
+    </w:pPr>
+  </w:p>
+</w:ftr>
+</file>
+
+<file path=word/footer2.xml><?xml version="1.0" encoding="utf-8"?>
+<w:ftr xmlns:wpc="http://schemas.microsoft.com/office/word/2010/wordprocessingCanvas" xmlns:cx="http://schemas.microsoft.com/office/drawing/2014/chartex" xmlns:cx1="http://schemas.microsoft.com/office/drawing/2015/9/8/chartex" xmlns:mc="http://schemas.openxmlformats.org/markup-compatibility/2006" xmlns:o="urn:schemas-microsoft-com:office:office" xmlns:r="http://schemas.openxmlformats.org/officeDocument/2006/relationships" xmlns:m="http://schemas.openxmlformats.org/officeDocument/2006/math" xmlns:v="urn:schemas-microsoft-com:vml" xmlns:wp14="http://schemas.microsoft.com/office/word/2010/wordprocessingDrawing" xmlns:wp="http://schemas.openxmlformats.org/drawingml/2006/wordprocessingDrawing" xmlns:w10="urn:schemas-microsoft-com:office:word" xmlns:w="http://schemas.openxmlformats.org/wordprocessingml/2006/main" xmlns:w14="http://schemas.microsoft.com/office/word/2010/wordml" xmlns:w15="http://schemas.microsoft.com/office/word/2012/wordml" xmlns:w16se="http://schemas.microsoft.com/office/word/2015/wordml/symex" xmlns:wpg="http://schemas.microsoft.com/office/word/2010/wordprocessingGroup" xmlns:wpi="http://schemas.microsoft.com/office/word/2010/wordprocessingInk" xmlns:wne="http://schemas.microsoft.com/office/word/2006/wordml" xmlns:wps="http://schemas.microsoft.com/office/word/2010/wordprocessingShape" mc:Ignorable="w14 w15 w16se wp14">
   <w:p>
     <w:pPr>
       <w:pStyle w:val="Fuzeile"/>
@@ -7522,7 +8024,7 @@
             <w:noProof/>
             <w:lang w:val="de-DE"/>
           </w:rPr>
-          <w:t>9</w:t>
+          <w:t>10</w:t>
         </w:r>
         <w:r>
           <w:fldChar w:fldCharType="end"/>
@@ -7531,8 +8033,10 @@
           <w:t xml:space="preserve"> von</w:t>
         </w:r>
         <w:r>
-          <w:t xml:space="preserve"> 8</w:t>
+          <w:t xml:space="preserve"> 10</w:t>
         </w:r>
+        <w:bookmarkStart w:id="33" w:name="_GoBack"/>
+        <w:bookmarkEnd w:id="33"/>
         <w:r>
           <w:t xml:space="preserve"> </w:t>
         </w:r>
@@ -7547,8 +8051,18 @@
 </w:ftr>
 </file>
 
+<file path=word/footer3.xml><?xml version="1.0" encoding="utf-8"?>
+<w:ftr xmlns:wpc="http://schemas.microsoft.com/office/word/2010/wordprocessingCanvas" xmlns:cx="http://schemas.microsoft.com/office/drawing/2014/chartex" xmlns:cx1="http://schemas.microsoft.com/office/drawing/2015/9/8/chartex" xmlns:mc="http://schemas.openxmlformats.org/markup-compatibility/2006" xmlns:o="urn:schemas-microsoft-com:office:office" xmlns:r="http://schemas.openxmlformats.org/officeDocument/2006/relationships" xmlns:m="http://schemas.openxmlformats.org/officeDocument/2006/math" xmlns:v="urn:schemas-microsoft-com:vml" xmlns:wp14="http://schemas.microsoft.com/office/word/2010/wordprocessingDrawing" xmlns:wp="http://schemas.openxmlformats.org/drawingml/2006/wordprocessingDrawing" xmlns:w10="urn:schemas-microsoft-com:office:word" xmlns:w="http://schemas.openxmlformats.org/wordprocessingml/2006/main" xmlns:w14="http://schemas.microsoft.com/office/word/2010/wordml" xmlns:w15="http://schemas.microsoft.com/office/word/2012/wordml" xmlns:w16se="http://schemas.microsoft.com/office/word/2015/wordml/symex" xmlns:wpg="http://schemas.microsoft.com/office/word/2010/wordprocessingGroup" xmlns:wpi="http://schemas.microsoft.com/office/word/2010/wordprocessingInk" xmlns:wne="http://schemas.microsoft.com/office/word/2006/wordml" xmlns:wps="http://schemas.microsoft.com/office/word/2010/wordprocessingShape" mc:Ignorable="w14 w15 w16se wp14">
+  <w:p>
+    <w:pPr>
+      <w:pStyle w:val="Fuzeile"/>
+    </w:pPr>
+  </w:p>
+</w:ftr>
+</file>
+
 <file path=word/footnotes.xml><?xml version="1.0" encoding="utf-8"?>
-<w:footnotes xmlns:wpc="http://schemas.microsoft.com/office/word/2010/wordprocessingCanvas" xmlns:mc="http://schemas.openxmlformats.org/markup-compatibility/2006" xmlns:o="urn:schemas-microsoft-com:office:office" xmlns:r="http://schemas.openxmlformats.org/officeDocument/2006/relationships" xmlns:m="http://schemas.openxmlformats.org/officeDocument/2006/math" xmlns:v="urn:schemas-microsoft-com:vml" xmlns:wp14="http://schemas.microsoft.com/office/word/2010/wordprocessingDrawing" xmlns:wp="http://schemas.openxmlformats.org/drawingml/2006/wordprocessingDrawing" xmlns:w10="urn:schemas-microsoft-com:office:word" xmlns:w="http://schemas.openxmlformats.org/wordprocessingml/2006/main" xmlns:w14="http://schemas.microsoft.com/office/word/2010/wordml" xmlns:w15="http://schemas.microsoft.com/office/word/2012/wordml" xmlns:wpg="http://schemas.microsoft.com/office/word/2010/wordprocessingGroup" xmlns:wpi="http://schemas.microsoft.com/office/word/2010/wordprocessingInk" xmlns:wne="http://schemas.microsoft.com/office/word/2006/wordml" xmlns:wps="http://schemas.microsoft.com/office/word/2010/wordprocessingShape" mc:Ignorable="w14 w15 wp14">
+<w:footnotes xmlns:wpc="http://schemas.microsoft.com/office/word/2010/wordprocessingCanvas" xmlns:cx="http://schemas.microsoft.com/office/drawing/2014/chartex" xmlns:cx1="http://schemas.microsoft.com/office/drawing/2015/9/8/chartex" xmlns:mc="http://schemas.openxmlformats.org/markup-compatibility/2006" xmlns:o="urn:schemas-microsoft-com:office:office" xmlns:r="http://schemas.openxmlformats.org/officeDocument/2006/relationships" xmlns:m="http://schemas.openxmlformats.org/officeDocument/2006/math" xmlns:v="urn:schemas-microsoft-com:vml" xmlns:wp14="http://schemas.microsoft.com/office/word/2010/wordprocessingDrawing" xmlns:wp="http://schemas.openxmlformats.org/drawingml/2006/wordprocessingDrawing" xmlns:w10="urn:schemas-microsoft-com:office:word" xmlns:w="http://schemas.openxmlformats.org/wordprocessingml/2006/main" xmlns:w14="http://schemas.microsoft.com/office/word/2010/wordml" xmlns:w15="http://schemas.microsoft.com/office/word/2012/wordml" xmlns:w16se="http://schemas.microsoft.com/office/word/2015/wordml/symex" xmlns:wpg="http://schemas.microsoft.com/office/word/2010/wordprocessingGroup" xmlns:wpi="http://schemas.microsoft.com/office/word/2010/wordprocessingInk" xmlns:wne="http://schemas.microsoft.com/office/word/2006/wordml" xmlns:wps="http://schemas.microsoft.com/office/word/2010/wordprocessingShape" mc:Ignorable="w14 w15 w16se wp14">
   <w:footnote w:type="separator" w:id="-1">
     <w:p>
       <w:pPr>
@@ -7573,7 +8087,17 @@
 </file>
 
 <file path=word/header1.xml><?xml version="1.0" encoding="utf-8"?>
-<w:hdr xmlns:wpc="http://schemas.microsoft.com/office/word/2010/wordprocessingCanvas" xmlns:mc="http://schemas.openxmlformats.org/markup-compatibility/2006" xmlns:o="urn:schemas-microsoft-com:office:office" xmlns:r="http://schemas.openxmlformats.org/officeDocument/2006/relationships" xmlns:m="http://schemas.openxmlformats.org/officeDocument/2006/math" xmlns:v="urn:schemas-microsoft-com:vml" xmlns:wp14="http://schemas.microsoft.com/office/word/2010/wordprocessingDrawing" xmlns:wp="http://schemas.openxmlformats.org/drawingml/2006/wordprocessingDrawing" xmlns:w10="urn:schemas-microsoft-com:office:word" xmlns:w="http://schemas.openxmlformats.org/wordprocessingml/2006/main" xmlns:w14="http://schemas.microsoft.com/office/word/2010/wordml" xmlns:w15="http://schemas.microsoft.com/office/word/2012/wordml" xmlns:wpg="http://schemas.microsoft.com/office/word/2010/wordprocessingGroup" xmlns:wpi="http://schemas.microsoft.com/office/word/2010/wordprocessingInk" xmlns:wne="http://schemas.microsoft.com/office/word/2006/wordml" xmlns:wps="http://schemas.microsoft.com/office/word/2010/wordprocessingShape" mc:Ignorable="w14 w15 wp14">
+<w:hdr xmlns:wpc="http://schemas.microsoft.com/office/word/2010/wordprocessingCanvas" xmlns:cx="http://schemas.microsoft.com/office/drawing/2014/chartex" xmlns:cx1="http://schemas.microsoft.com/office/drawing/2015/9/8/chartex" xmlns:mc="http://schemas.openxmlformats.org/markup-compatibility/2006" xmlns:o="urn:schemas-microsoft-com:office:office" xmlns:r="http://schemas.openxmlformats.org/officeDocument/2006/relationships" xmlns:m="http://schemas.openxmlformats.org/officeDocument/2006/math" xmlns:v="urn:schemas-microsoft-com:vml" xmlns:wp14="http://schemas.microsoft.com/office/word/2010/wordprocessingDrawing" xmlns:wp="http://schemas.openxmlformats.org/drawingml/2006/wordprocessingDrawing" xmlns:w10="urn:schemas-microsoft-com:office:word" xmlns:w="http://schemas.openxmlformats.org/wordprocessingml/2006/main" xmlns:w14="http://schemas.microsoft.com/office/word/2010/wordml" xmlns:w15="http://schemas.microsoft.com/office/word/2012/wordml" xmlns:w16se="http://schemas.microsoft.com/office/word/2015/wordml/symex" xmlns:wpg="http://schemas.microsoft.com/office/word/2010/wordprocessingGroup" xmlns:wpi="http://schemas.microsoft.com/office/word/2010/wordprocessingInk" xmlns:wne="http://schemas.microsoft.com/office/word/2006/wordml" xmlns:wps="http://schemas.microsoft.com/office/word/2010/wordprocessingShape" mc:Ignorable="w14 w15 w16se wp14">
+  <w:p>
+    <w:pPr>
+      <w:pStyle w:val="Kopfzeile"/>
+    </w:pPr>
+  </w:p>
+</w:hdr>
+</file>
+
+<file path=word/header2.xml><?xml version="1.0" encoding="utf-8"?>
+<w:hdr xmlns:wpc="http://schemas.microsoft.com/office/word/2010/wordprocessingCanvas" xmlns:cx="http://schemas.microsoft.com/office/drawing/2014/chartex" xmlns:cx1="http://schemas.microsoft.com/office/drawing/2015/9/8/chartex" xmlns:mc="http://schemas.openxmlformats.org/markup-compatibility/2006" xmlns:o="urn:schemas-microsoft-com:office:office" xmlns:r="http://schemas.openxmlformats.org/officeDocument/2006/relationships" xmlns:m="http://schemas.openxmlformats.org/officeDocument/2006/math" xmlns:v="urn:schemas-microsoft-com:vml" xmlns:wp14="http://schemas.microsoft.com/office/word/2010/wordprocessingDrawing" xmlns:wp="http://schemas.openxmlformats.org/drawingml/2006/wordprocessingDrawing" xmlns:w10="urn:schemas-microsoft-com:office:word" xmlns:w="http://schemas.openxmlformats.org/wordprocessingml/2006/main" xmlns:w14="http://schemas.microsoft.com/office/word/2010/wordml" xmlns:w15="http://schemas.microsoft.com/office/word/2012/wordml" xmlns:w16se="http://schemas.microsoft.com/office/word/2015/wordml/symex" xmlns:wpg="http://schemas.microsoft.com/office/word/2010/wordprocessingGroup" xmlns:wpi="http://schemas.microsoft.com/office/word/2010/wordprocessingInk" xmlns:wne="http://schemas.microsoft.com/office/word/2006/wordml" xmlns:wps="http://schemas.microsoft.com/office/word/2010/wordprocessingShape" mc:Ignorable="w14 w15 w16se wp14">
   <w:p>
     <w:pPr>
       <w:pStyle w:val="Kopfzeile"/>
@@ -7596,8 +8120,18 @@
 </w:hdr>
 </file>
 
+<file path=word/header3.xml><?xml version="1.0" encoding="utf-8"?>
+<w:hdr xmlns:wpc="http://schemas.microsoft.com/office/word/2010/wordprocessingCanvas" xmlns:cx="http://schemas.microsoft.com/office/drawing/2014/chartex" xmlns:cx1="http://schemas.microsoft.com/office/drawing/2015/9/8/chartex" xmlns:mc="http://schemas.openxmlformats.org/markup-compatibility/2006" xmlns:o="urn:schemas-microsoft-com:office:office" xmlns:r="http://schemas.openxmlformats.org/officeDocument/2006/relationships" xmlns:m="http://schemas.openxmlformats.org/officeDocument/2006/math" xmlns:v="urn:schemas-microsoft-com:vml" xmlns:wp14="http://schemas.microsoft.com/office/word/2010/wordprocessingDrawing" xmlns:wp="http://schemas.openxmlformats.org/drawingml/2006/wordprocessingDrawing" xmlns:w10="urn:schemas-microsoft-com:office:word" xmlns:w="http://schemas.openxmlformats.org/wordprocessingml/2006/main" xmlns:w14="http://schemas.microsoft.com/office/word/2010/wordml" xmlns:w15="http://schemas.microsoft.com/office/word/2012/wordml" xmlns:w16se="http://schemas.microsoft.com/office/word/2015/wordml/symex" xmlns:wpg="http://schemas.microsoft.com/office/word/2010/wordprocessingGroup" xmlns:wpi="http://schemas.microsoft.com/office/word/2010/wordprocessingInk" xmlns:wne="http://schemas.microsoft.com/office/word/2006/wordml" xmlns:wps="http://schemas.microsoft.com/office/word/2010/wordprocessingShape" mc:Ignorable="w14 w15 w16se wp14">
+  <w:p>
+    <w:pPr>
+      <w:pStyle w:val="Kopfzeile"/>
+    </w:pPr>
+  </w:p>
+</w:hdr>
+</file>
+
 <file path=word/numbering.xml><?xml version="1.0" encoding="utf-8"?>
-<w:numbering xmlns:wpc="http://schemas.microsoft.com/office/word/2010/wordprocessingCanvas" xmlns:mc="http://schemas.openxmlformats.org/markup-compatibility/2006" xmlns:o="urn:schemas-microsoft-com:office:office" xmlns:r="http://schemas.openxmlformats.org/officeDocument/2006/relationships" xmlns:m="http://schemas.openxmlformats.org/officeDocument/2006/math" xmlns:v="urn:schemas-microsoft-com:vml" xmlns:wp14="http://schemas.microsoft.com/office/word/2010/wordprocessingDrawing" xmlns:wp="http://schemas.openxmlformats.org/drawingml/2006/wordprocessingDrawing" xmlns:w10="urn:schemas-microsoft-com:office:word" xmlns:w="http://schemas.openxmlformats.org/wordprocessingml/2006/main" xmlns:w14="http://schemas.microsoft.com/office/word/2010/wordml" xmlns:w15="http://schemas.microsoft.com/office/word/2012/wordml" xmlns:wpg="http://schemas.microsoft.com/office/word/2010/wordprocessingGroup" xmlns:wpi="http://schemas.microsoft.com/office/word/2010/wordprocessingInk" xmlns:wne="http://schemas.microsoft.com/office/word/2006/wordml" xmlns:wps="http://schemas.microsoft.com/office/word/2010/wordprocessingShape" mc:Ignorable="w14 w15 wp14">
+<w:numbering xmlns:wpc="http://schemas.microsoft.com/office/word/2010/wordprocessingCanvas" xmlns:cx="http://schemas.microsoft.com/office/drawing/2014/chartex" xmlns:cx1="http://schemas.microsoft.com/office/drawing/2015/9/8/chartex" xmlns:mc="http://schemas.openxmlformats.org/markup-compatibility/2006" xmlns:o="urn:schemas-microsoft-com:office:office" xmlns:r="http://schemas.openxmlformats.org/officeDocument/2006/relationships" xmlns:m="http://schemas.openxmlformats.org/officeDocument/2006/math" xmlns:v="urn:schemas-microsoft-com:vml" xmlns:wp14="http://schemas.microsoft.com/office/word/2010/wordprocessingDrawing" xmlns:wp="http://schemas.openxmlformats.org/drawingml/2006/wordprocessingDrawing" xmlns:w10="urn:schemas-microsoft-com:office:word" xmlns:w="http://schemas.openxmlformats.org/wordprocessingml/2006/main" xmlns:w14="http://schemas.microsoft.com/office/word/2010/wordml" xmlns:w15="http://schemas.microsoft.com/office/word/2012/wordml" xmlns:w16se="http://schemas.microsoft.com/office/word/2015/wordml/symex" xmlns:wpg="http://schemas.microsoft.com/office/word/2010/wordprocessingGroup" xmlns:wpi="http://schemas.microsoft.com/office/word/2010/wordprocessingInk" xmlns:wne="http://schemas.microsoft.com/office/word/2006/wordml" xmlns:wps="http://schemas.microsoft.com/office/word/2010/wordprocessingShape" mc:Ignorable="w14 w15 w16se wp14">
   <w:abstractNum w:abstractNumId="0" w15:restartNumberingAfterBreak="0">
     <w:nsid w:val="10AD6FEB"/>
     <w:multiLevelType w:val="multilevel"/>
@@ -8719,9 +9253,122 @@
     </w:lvl>
   </w:abstractNum>
   <w:abstractNum w:abstractNumId="8" w15:restartNumberingAfterBreak="0">
+    <w:nsid w:val="626D2AFF"/>
+    <w:multiLevelType w:val="multilevel"/>
+    <w:tmpl w:val="8B3C1E3E"/>
+    <w:lvl w:ilvl="0">
+      <w:start w:val="5"/>
+      <w:numFmt w:val="decimal"/>
+      <w:lvlText w:val="%1"/>
+      <w:lvlJc w:val="left"/>
+      <w:pPr>
+        <w:ind w:left="360" w:hanging="360"/>
+      </w:pPr>
+      <w:rPr>
+        <w:rFonts w:hint="default"/>
+      </w:rPr>
+    </w:lvl>
+    <w:lvl w:ilvl="1">
+      <w:start w:val="3"/>
+      <w:numFmt w:val="decimal"/>
+      <w:lvlText w:val="%1.%2"/>
+      <w:lvlJc w:val="left"/>
+      <w:pPr>
+        <w:ind w:left="1584" w:hanging="360"/>
+      </w:pPr>
+      <w:rPr>
+        <w:rFonts w:hint="default"/>
+      </w:rPr>
+    </w:lvl>
+    <w:lvl w:ilvl="2">
+      <w:start w:val="1"/>
+      <w:numFmt w:val="decimal"/>
+      <w:lvlText w:val="%1.%2.%3"/>
+      <w:lvlJc w:val="left"/>
+      <w:pPr>
+        <w:ind w:left="3168" w:hanging="720"/>
+      </w:pPr>
+      <w:rPr>
+        <w:rFonts w:hint="default"/>
+      </w:rPr>
+    </w:lvl>
+    <w:lvl w:ilvl="3">
+      <w:start w:val="1"/>
+      <w:numFmt w:val="decimal"/>
+      <w:lvlText w:val="%1.%2.%3.%4"/>
+      <w:lvlJc w:val="left"/>
+      <w:pPr>
+        <w:ind w:left="4392" w:hanging="720"/>
+      </w:pPr>
+      <w:rPr>
+        <w:rFonts w:hint="default"/>
+      </w:rPr>
+    </w:lvl>
+    <w:lvl w:ilvl="4">
+      <w:start w:val="1"/>
+      <w:numFmt w:val="decimal"/>
+      <w:lvlText w:val="%1.%2.%3.%4.%5"/>
+      <w:lvlJc w:val="left"/>
+      <w:pPr>
+        <w:ind w:left="5976" w:hanging="1080"/>
+      </w:pPr>
+      <w:rPr>
+        <w:rFonts w:hint="default"/>
+      </w:rPr>
+    </w:lvl>
+    <w:lvl w:ilvl="5">
+      <w:start w:val="1"/>
+      <w:numFmt w:val="decimal"/>
+      <w:lvlText w:val="%1.%2.%3.%4.%5.%6"/>
+      <w:lvlJc w:val="left"/>
+      <w:pPr>
+        <w:ind w:left="7560" w:hanging="1440"/>
+      </w:pPr>
+      <w:rPr>
+        <w:rFonts w:hint="default"/>
+      </w:rPr>
+    </w:lvl>
+    <w:lvl w:ilvl="6">
+      <w:start w:val="1"/>
+      <w:numFmt w:val="decimal"/>
+      <w:lvlText w:val="%1.%2.%3.%4.%5.%6.%7"/>
+      <w:lvlJc w:val="left"/>
+      <w:pPr>
+        <w:ind w:left="8784" w:hanging="1440"/>
+      </w:pPr>
+      <w:rPr>
+        <w:rFonts w:hint="default"/>
+      </w:rPr>
+    </w:lvl>
+    <w:lvl w:ilvl="7">
+      <w:start w:val="1"/>
+      <w:numFmt w:val="decimal"/>
+      <w:lvlText w:val="%1.%2.%3.%4.%5.%6.%7.%8"/>
+      <w:lvlJc w:val="left"/>
+      <w:pPr>
+        <w:ind w:left="10368" w:hanging="1800"/>
+      </w:pPr>
+      <w:rPr>
+        <w:rFonts w:hint="default"/>
+      </w:rPr>
+    </w:lvl>
+    <w:lvl w:ilvl="8">
+      <w:start w:val="1"/>
+      <w:numFmt w:val="decimal"/>
+      <w:lvlText w:val="%1.%2.%3.%4.%5.%6.%7.%8.%9"/>
+      <w:lvlJc w:val="left"/>
+      <w:pPr>
+        <w:ind w:left="11592" w:hanging="1800"/>
+      </w:pPr>
+      <w:rPr>
+        <w:rFonts w:hint="default"/>
+      </w:rPr>
+    </w:lvl>
+  </w:abstractNum>
+  <w:abstractNum w:abstractNumId="9" w15:restartNumberingAfterBreak="0">
     <w:nsid w:val="68FD0A99"/>
     <w:multiLevelType w:val="multilevel"/>
-    <w:tmpl w:val="0C07001F"/>
+    <w:tmpl w:val="4A563C92"/>
     <w:lvl w:ilvl="0">
       <w:start w:val="1"/>
       <w:numFmt w:val="decimal"/>
@@ -8737,8 +9384,12 @@
       <w:lvlText w:val="%1.%2."/>
       <w:lvlJc w:val="left"/>
       <w:pPr>
-        <w:ind w:left="792" w:hanging="432"/>
-      </w:pPr>
+        <w:ind w:left="858" w:hanging="432"/>
+      </w:pPr>
+      <w:rPr>
+        <w:sz w:val="26"/>
+        <w:szCs w:val="26"/>
+      </w:rPr>
     </w:lvl>
     <w:lvl w:ilvl="2">
       <w:start w:val="1"/>
@@ -8804,7 +9455,129 @@
       </w:pPr>
     </w:lvl>
   </w:abstractNum>
-  <w:abstractNum w:abstractNumId="9" w15:restartNumberingAfterBreak="0">
+  <w:abstractNum w:abstractNumId="10" w15:restartNumberingAfterBreak="0">
+    <w:nsid w:val="6DDD0A23"/>
+    <w:multiLevelType w:val="multilevel"/>
+    <w:tmpl w:val="462A1F6A"/>
+    <w:lvl w:ilvl="0">
+      <w:start w:val="5"/>
+      <w:numFmt w:val="decimal"/>
+      <w:lvlText w:val="%1."/>
+      <w:lvlJc w:val="left"/>
+      <w:pPr>
+        <w:ind w:left="390" w:hanging="390"/>
+      </w:pPr>
+      <w:rPr>
+        <w:rFonts w:cstheme="majorBidi" w:hint="default"/>
+        <w:sz w:val="26"/>
+      </w:rPr>
+    </w:lvl>
+    <w:lvl w:ilvl="1">
+      <w:start w:val="4"/>
+      <w:numFmt w:val="decimal"/>
+      <w:lvlText w:val="%1.%2."/>
+      <w:lvlJc w:val="left"/>
+      <w:pPr>
+        <w:ind w:left="816" w:hanging="390"/>
+      </w:pPr>
+      <w:rPr>
+        <w:rFonts w:cstheme="majorBidi" w:hint="default"/>
+        <w:sz w:val="26"/>
+      </w:rPr>
+    </w:lvl>
+    <w:lvl w:ilvl="2">
+      <w:start w:val="1"/>
+      <w:numFmt w:val="decimal"/>
+      <w:lvlText w:val="%1.%2.%3."/>
+      <w:lvlJc w:val="left"/>
+      <w:pPr>
+        <w:ind w:left="1572" w:hanging="720"/>
+      </w:pPr>
+      <w:rPr>
+        <w:rFonts w:cstheme="majorBidi" w:hint="default"/>
+        <w:sz w:val="26"/>
+      </w:rPr>
+    </w:lvl>
+    <w:lvl w:ilvl="3">
+      <w:start w:val="1"/>
+      <w:numFmt w:val="decimal"/>
+      <w:lvlText w:val="%1.%2.%3.%4."/>
+      <w:lvlJc w:val="left"/>
+      <w:pPr>
+        <w:ind w:left="1998" w:hanging="720"/>
+      </w:pPr>
+      <w:rPr>
+        <w:rFonts w:cstheme="majorBidi" w:hint="default"/>
+        <w:sz w:val="26"/>
+      </w:rPr>
+    </w:lvl>
+    <w:lvl w:ilvl="4">
+      <w:start w:val="1"/>
+      <w:numFmt w:val="decimal"/>
+      <w:lvlText w:val="%1.%2.%3.%4.%5."/>
+      <w:lvlJc w:val="left"/>
+      <w:pPr>
+        <w:ind w:left="2784" w:hanging="1080"/>
+      </w:pPr>
+      <w:rPr>
+        <w:rFonts w:cstheme="majorBidi" w:hint="default"/>
+        <w:sz w:val="26"/>
+      </w:rPr>
+    </w:lvl>
+    <w:lvl w:ilvl="5">
+      <w:start w:val="1"/>
+      <w:numFmt w:val="decimal"/>
+      <w:lvlText w:val="%1.%2.%3.%4.%5.%6."/>
+      <w:lvlJc w:val="left"/>
+      <w:pPr>
+        <w:ind w:left="3210" w:hanging="1080"/>
+      </w:pPr>
+      <w:rPr>
+        <w:rFonts w:cstheme="majorBidi" w:hint="default"/>
+        <w:sz w:val="26"/>
+      </w:rPr>
+    </w:lvl>
+    <w:lvl w:ilvl="6">
+      <w:start w:val="1"/>
+      <w:numFmt w:val="decimal"/>
+      <w:lvlText w:val="%1.%2.%3.%4.%5.%6.%7."/>
+      <w:lvlJc w:val="left"/>
+      <w:pPr>
+        <w:ind w:left="3636" w:hanging="1080"/>
+      </w:pPr>
+      <w:rPr>
+        <w:rFonts w:cstheme="majorBidi" w:hint="default"/>
+        <w:sz w:val="26"/>
+      </w:rPr>
+    </w:lvl>
+    <w:lvl w:ilvl="7">
+      <w:start w:val="1"/>
+      <w:numFmt w:val="decimal"/>
+      <w:lvlText w:val="%1.%2.%3.%4.%5.%6.%7.%8."/>
+      <w:lvlJc w:val="left"/>
+      <w:pPr>
+        <w:ind w:left="4422" w:hanging="1440"/>
+      </w:pPr>
+      <w:rPr>
+        <w:rFonts w:cstheme="majorBidi" w:hint="default"/>
+        <w:sz w:val="26"/>
+      </w:rPr>
+    </w:lvl>
+    <w:lvl w:ilvl="8">
+      <w:start w:val="1"/>
+      <w:numFmt w:val="decimal"/>
+      <w:lvlText w:val="%1.%2.%3.%4.%5.%6.%7.%8.%9."/>
+      <w:lvlJc w:val="left"/>
+      <w:pPr>
+        <w:ind w:left="4848" w:hanging="1440"/>
+      </w:pPr>
+      <w:rPr>
+        <w:rFonts w:cstheme="majorBidi" w:hint="default"/>
+        <w:sz w:val="26"/>
+      </w:rPr>
+    </w:lvl>
+  </w:abstractNum>
+  <w:abstractNum w:abstractNumId="11" w15:restartNumberingAfterBreak="0">
     <w:nsid w:val="728762E8"/>
     <w:multiLevelType w:val="multilevel"/>
     <w:tmpl w:val="554CB9EC"/>
@@ -8953,7 +9726,7 @@
       </w:rPr>
     </w:lvl>
   </w:abstractNum>
-  <w:abstractNum w:abstractNumId="10" w15:restartNumberingAfterBreak="0">
+  <w:abstractNum w:abstractNumId="12" w15:restartNumberingAfterBreak="0">
     <w:nsid w:val="75E35CF9"/>
     <w:multiLevelType w:val="multilevel"/>
     <w:tmpl w:val="1668EB0E"/>
@@ -9102,7 +9875,7 @@
       </w:rPr>
     </w:lvl>
   </w:abstractNum>
-  <w:abstractNum w:abstractNumId="11" w15:restartNumberingAfterBreak="0">
+  <w:abstractNum w:abstractNumId="13" w15:restartNumberingAfterBreak="0">
     <w:nsid w:val="7DCC42BB"/>
     <w:multiLevelType w:val="multilevel"/>
     <w:tmpl w:val="A30CA6F8"/>
@@ -9255,7 +10028,7 @@
     <w:abstractNumId w:val="7"/>
   </w:num>
   <w:num w:numId="2">
-    <w:abstractNumId w:val="8"/>
+    <w:abstractNumId w:val="9"/>
   </w:num>
   <w:num w:numId="3">
     <w:abstractNumId w:val="2"/>
@@ -9273,25 +10046,31 @@
     <w:abstractNumId w:val="6"/>
   </w:num>
   <w:num w:numId="8">
-    <w:abstractNumId w:val="9"/>
+    <w:abstractNumId w:val="11"/>
   </w:num>
   <w:num w:numId="9">
     <w:abstractNumId w:val="1"/>
   </w:num>
   <w:num w:numId="10">
-    <w:abstractNumId w:val="11"/>
+    <w:abstractNumId w:val="13"/>
   </w:num>
   <w:num w:numId="11">
-    <w:abstractNumId w:val="10"/>
+    <w:abstractNumId w:val="12"/>
   </w:num>
   <w:num w:numId="12">
     <w:abstractNumId w:val="5"/>
+  </w:num>
+  <w:num w:numId="13">
+    <w:abstractNumId w:val="10"/>
+  </w:num>
+  <w:num w:numId="14">
+    <w:abstractNumId w:val="8"/>
   </w:num>
 </w:numbering>
 </file>
 
 <file path=word/styles.xml><?xml version="1.0" encoding="utf-8"?>
-<w:styles xmlns:mc="http://schemas.openxmlformats.org/markup-compatibility/2006" xmlns:r="http://schemas.openxmlformats.org/officeDocument/2006/relationships" xmlns:w="http://schemas.openxmlformats.org/wordprocessingml/2006/main" xmlns:w14="http://schemas.microsoft.com/office/word/2010/wordml" xmlns:w15="http://schemas.microsoft.com/office/word/2012/wordml" mc:Ignorable="w14 w15">
+<w:styles xmlns:mc="http://schemas.openxmlformats.org/markup-compatibility/2006" xmlns:r="http://schemas.openxmlformats.org/officeDocument/2006/relationships" xmlns:w="http://schemas.openxmlformats.org/wordprocessingml/2006/main" xmlns:w14="http://schemas.microsoft.com/office/word/2010/wordml" xmlns:w15="http://schemas.microsoft.com/office/word/2012/wordml" xmlns:w16se="http://schemas.microsoft.com/office/word/2015/wordml/symex" mc:Ignorable="w14 w15 w16se">
   <w:docDefaults>
     <w:rPrDefault>
       <w:rPr>
@@ -9727,10 +10506,31 @@
       <w:szCs w:val="26"/>
     </w:rPr>
   </w:style>
+  <w:style w:type="paragraph" w:styleId="berschrift3">
+    <w:name w:val="heading 3"/>
+    <w:basedOn w:val="Standard"/>
+    <w:next w:val="Standard"/>
+    <w:link w:val="berschrift3Zchn"/>
+    <w:uiPriority w:val="9"/>
+    <w:unhideWhenUsed/>
+    <w:qFormat/>
+    <w:rsid w:val="00E97288"/>
+    <w:pPr>
+      <w:keepNext/>
+      <w:keepLines/>
+      <w:spacing w:before="40" w:after="0"/>
+      <w:outlineLvl w:val="2"/>
+    </w:pPr>
+    <w:rPr>
+      <w:rFonts w:asciiTheme="majorHAnsi" w:eastAsiaTheme="majorEastAsia" w:hAnsiTheme="majorHAnsi" w:cstheme="majorBidi"/>
+      <w:color w:val="1F4D78" w:themeColor="accent1" w:themeShade="7F"/>
+      <w:sz w:val="24"/>
+      <w:szCs w:val="24"/>
+    </w:rPr>
+  </w:style>
   <w:style w:type="character" w:default="1" w:styleId="Absatz-Standardschriftart">
     <w:name w:val="Default Paragraph Font"/>
     <w:uiPriority w:val="1"/>
-    <w:semiHidden/>
     <w:unhideWhenUsed/>
   </w:style>
   <w:style w:type="table" w:default="1" w:styleId="NormaleTabelle">
@@ -10109,6 +10909,19 @@
       <w:sz w:val="20"/>
       <w:szCs w:val="20"/>
       <w:lang w:eastAsia="de-AT"/>
+    </w:rPr>
+  </w:style>
+  <w:style w:type="character" w:customStyle="1" w:styleId="berschrift3Zchn">
+    <w:name w:val="Überschrift 3 Zchn"/>
+    <w:basedOn w:val="Absatz-Standardschriftart"/>
+    <w:link w:val="berschrift3"/>
+    <w:uiPriority w:val="9"/>
+    <w:rsid w:val="00E97288"/>
+    <w:rPr>
+      <w:rFonts w:asciiTheme="majorHAnsi" w:eastAsiaTheme="majorEastAsia" w:hAnsiTheme="majorHAnsi" w:cstheme="majorBidi"/>
+      <w:color w:val="1F4D78" w:themeColor="accent1" w:themeShade="7F"/>
+      <w:sz w:val="24"/>
+      <w:szCs w:val="24"/>
     </w:rPr>
   </w:style>
 </w:styles>
@@ -10399,7 +11212,7 @@
 </file>
 
 <file path=customXml/itemProps2.xml><?xml version="1.0" encoding="utf-8"?>
-<ds:datastoreItem xmlns:ds="http://schemas.openxmlformats.org/officeDocument/2006/customXml" ds:itemID="{BF95E3BF-D8CD-40DB-A0EA-F62AE75C5200}">
+<ds:datastoreItem xmlns:ds="http://schemas.openxmlformats.org/officeDocument/2006/customXml" ds:itemID="{2EAAE793-9681-4338-A1E5-0B38BE16AE5F}">
   <ds:schemaRefs>
     <ds:schemaRef ds:uri="http://schemas.openxmlformats.org/officeDocument/2006/bibliography"/>
   </ds:schemaRefs>

</xml_diff>